<commit_message>
Added the milestone 1 part b and milestone 2 part a ytd returns based performance models
</commit_message>
<xml_diff>
--- a/Analytics Assignment screeshots PRAGNYA _Y S.docx
+++ b/Analytics Assignment screeshots PRAGNYA _Y S.docx
@@ -614,6 +614,899 @@
       <w:pPr>
         <w:spacing w:after="0"/>
         <w:rPr>
+          <w:rFonts w:eastAsia="Arial" w:cstheme="minorHAnsi"/>
+          <w:color w:val="000000" w:themeColor="text1"/>
+          <w:sz w:val="24"/>
+          <w:szCs w:val="24"/>
+        </w:rPr>
+      </w:pPr>
+      <w:r>
+        <w:rPr>
+          <w:rFonts w:eastAsia="Arial" w:cstheme="minorHAnsi"/>
+          <w:color w:val="000000" w:themeColor="text1"/>
+          <w:sz w:val="24"/>
+          <w:szCs w:val="24"/>
+        </w:rPr>
+        <w:drawing>
+          <wp:inline distT="0" distB="0" distL="0" distR="0" wp14:anchorId="32B0FD14" wp14:editId="1617B52B">
+            <wp:extent cx="6422057" cy="3090272"/>
+            <wp:effectExtent l="0" t="0" r="0" b="0"/>
+            <wp:docPr id="8" name="Picture 8"/>
+            <wp:cNvGraphicFramePr>
+              <a:graphicFrameLocks xmlns:a="http://schemas.openxmlformats.org/drawingml/2006/main" noChangeAspect="1"/>
+            </wp:cNvGraphicFramePr>
+            <a:graphic xmlns:a="http://schemas.openxmlformats.org/drawingml/2006/main">
+              <a:graphicData uri="http://schemas.openxmlformats.org/drawingml/2006/picture">
+                <pic:pic xmlns:pic="http://schemas.openxmlformats.org/drawingml/2006/picture">
+                  <pic:nvPicPr>
+                    <pic:cNvPr id="1" name=""/>
+                    <pic:cNvPicPr/>
+                  </pic:nvPicPr>
+                  <pic:blipFill>
+                    <a:blip r:embed="rId14"/>
+                    <a:stretch>
+                      <a:fillRect/>
+                    </a:stretch>
+                  </pic:blipFill>
+                  <pic:spPr>
+                    <a:xfrm>
+                      <a:off x="0" y="0"/>
+                      <a:ext cx="6431501" cy="3094817"/>
+                    </a:xfrm>
+                    <a:prstGeom prst="rect">
+                      <a:avLst/>
+                    </a:prstGeom>
+                  </pic:spPr>
+                </pic:pic>
+              </a:graphicData>
+            </a:graphic>
+          </wp:inline>
+        </w:drawing>
+      </w:r>
+    </w:p>
+    <w:p>
+      <w:pPr>
+        <w:spacing w:after="0"/>
+        <w:rPr>
+          <w:rFonts w:eastAsia="Arial" w:cstheme="minorHAnsi"/>
+          <w:color w:val="000000" w:themeColor="text1"/>
+          <w:sz w:val="24"/>
+          <w:szCs w:val="24"/>
+        </w:rPr>
+      </w:pPr>
+    </w:p>
+    <w:p>
+      <w:pPr>
+        <w:spacing w:after="0"/>
+        <w:rPr>
+          <w:rFonts w:eastAsia="Arial" w:cstheme="minorHAnsi"/>
+          <w:color w:val="000000" w:themeColor="text1"/>
+          <w:sz w:val="24"/>
+          <w:szCs w:val="24"/>
+        </w:rPr>
+      </w:pPr>
+    </w:p>
+    <w:p>
+      <w:pPr>
+        <w:spacing w:after="0"/>
+        <w:rPr>
+          <w:rFonts w:eastAsia="Arial" w:cstheme="minorHAnsi"/>
+          <w:color w:val="000000" w:themeColor="text1"/>
+          <w:sz w:val="24"/>
+          <w:szCs w:val="24"/>
+        </w:rPr>
+      </w:pPr>
+      <w:r>
+        <w:rPr>
+          <w:rFonts w:eastAsia="Arial" w:cstheme="minorHAnsi"/>
+          <w:color w:val="000000" w:themeColor="text1"/>
+          <w:sz w:val="24"/>
+          <w:szCs w:val="24"/>
+        </w:rPr>
+        <w:drawing>
+          <wp:inline distT="0" distB="0" distL="0" distR="0" wp14:anchorId="3309669D" wp14:editId="78B6F231">
+            <wp:extent cx="6514290" cy="3110295"/>
+            <wp:effectExtent l="0" t="0" r="1270" b="0"/>
+            <wp:docPr id="9" name="Picture 9"/>
+            <wp:cNvGraphicFramePr>
+              <a:graphicFrameLocks xmlns:a="http://schemas.openxmlformats.org/drawingml/2006/main" noChangeAspect="1"/>
+            </wp:cNvGraphicFramePr>
+            <a:graphic xmlns:a="http://schemas.openxmlformats.org/drawingml/2006/main">
+              <a:graphicData uri="http://schemas.openxmlformats.org/drawingml/2006/picture">
+                <pic:pic xmlns:pic="http://schemas.openxmlformats.org/drawingml/2006/picture">
+                  <pic:nvPicPr>
+                    <pic:cNvPr id="1" name=""/>
+                    <pic:cNvPicPr/>
+                  </pic:nvPicPr>
+                  <pic:blipFill>
+                    <a:blip r:embed="rId15"/>
+                    <a:stretch>
+                      <a:fillRect/>
+                    </a:stretch>
+                  </pic:blipFill>
+                  <pic:spPr>
+                    <a:xfrm>
+                      <a:off x="0" y="0"/>
+                      <a:ext cx="6530703" cy="3118132"/>
+                    </a:xfrm>
+                    <a:prstGeom prst="rect">
+                      <a:avLst/>
+                    </a:prstGeom>
+                  </pic:spPr>
+                </pic:pic>
+              </a:graphicData>
+            </a:graphic>
+          </wp:inline>
+        </w:drawing>
+      </w:r>
+    </w:p>
+    <w:p>
+      <w:pPr>
+        <w:spacing w:after="0"/>
+        <w:rPr>
+          <w:rFonts w:eastAsia="Arial" w:cstheme="minorHAnsi"/>
+          <w:color w:val="000000" w:themeColor="text1"/>
+          <w:sz w:val="24"/>
+          <w:szCs w:val="24"/>
+        </w:rPr>
+      </w:pPr>
+    </w:p>
+    <w:p>
+      <w:pPr>
+        <w:spacing w:after="0"/>
+        <w:rPr>
+          <w:noProof/>
+        </w:rPr>
+      </w:pPr>
+      <w:r>
+        <w:rPr>
+          <w:rFonts w:eastAsia="Arial" w:cstheme="minorHAnsi"/>
+          <w:color w:val="000000" w:themeColor="text1"/>
+          <w:sz w:val="24"/>
+          <w:szCs w:val="24"/>
+        </w:rPr>
+        <w:lastRenderedPageBreak/>
+        <w:drawing>
+          <wp:inline distT="0" distB="0" distL="0" distR="0" wp14:anchorId="19C697C4" wp14:editId="6A2BAE11">
+            <wp:extent cx="6487568" cy="3288143"/>
+            <wp:effectExtent l="0" t="0" r="8890" b="7620"/>
+            <wp:docPr id="10" name="Picture 10"/>
+            <wp:cNvGraphicFramePr>
+              <a:graphicFrameLocks xmlns:a="http://schemas.openxmlformats.org/drawingml/2006/main" noChangeAspect="1"/>
+            </wp:cNvGraphicFramePr>
+            <a:graphic xmlns:a="http://schemas.openxmlformats.org/drawingml/2006/main">
+              <a:graphicData uri="http://schemas.openxmlformats.org/drawingml/2006/picture">
+                <pic:pic xmlns:pic="http://schemas.openxmlformats.org/drawingml/2006/picture">
+                  <pic:nvPicPr>
+                    <pic:cNvPr id="1" name=""/>
+                    <pic:cNvPicPr/>
+                  </pic:nvPicPr>
+                  <pic:blipFill>
+                    <a:blip r:embed="rId16"/>
+                    <a:stretch>
+                      <a:fillRect/>
+                    </a:stretch>
+                  </pic:blipFill>
+                  <pic:spPr>
+                    <a:xfrm>
+                      <a:off x="0" y="0"/>
+                      <a:ext cx="6504878" cy="3296916"/>
+                    </a:xfrm>
+                    <a:prstGeom prst="rect">
+                      <a:avLst/>
+                    </a:prstGeom>
+                  </pic:spPr>
+                </pic:pic>
+              </a:graphicData>
+            </a:graphic>
+          </wp:inline>
+        </w:drawing>
+      </w:r>
+      <w:r>
+        <w:rPr>
+          <w:noProof/>
+        </w:rPr>
+        <w:t xml:space="preserve"> </w:t>
+      </w:r>
+    </w:p>
+    <w:p>
+      <w:pPr>
+        <w:spacing w:after="0"/>
+        <w:rPr>
+          <w:noProof/>
+        </w:rPr>
+      </w:pPr>
+    </w:p>
+    <w:p>
+      <w:pPr>
+        <w:spacing w:after="0"/>
+        <w:rPr>
+          <w:noProof/>
+        </w:rPr>
+      </w:pPr>
+      <w:r>
+        <w:rPr>
+          <w:rFonts w:eastAsia="Arial" w:cstheme="minorHAnsi"/>
+          <w:color w:val="000000" w:themeColor="text1"/>
+          <w:sz w:val="24"/>
+          <w:szCs w:val="24"/>
+        </w:rPr>
+        <w:drawing>
+          <wp:inline distT="0" distB="0" distL="0" distR="0" wp14:anchorId="385AC051" wp14:editId="5BB51EAC">
+            <wp:extent cx="6520940" cy="1808480"/>
+            <wp:effectExtent l="0" t="0" r="0" b="1270"/>
+            <wp:docPr id="11" name="Picture 11"/>
+            <wp:cNvGraphicFramePr>
+              <a:graphicFrameLocks xmlns:a="http://schemas.openxmlformats.org/drawingml/2006/main" noChangeAspect="1"/>
+            </wp:cNvGraphicFramePr>
+            <a:graphic xmlns:a="http://schemas.openxmlformats.org/drawingml/2006/main">
+              <a:graphicData uri="http://schemas.openxmlformats.org/drawingml/2006/picture">
+                <pic:pic xmlns:pic="http://schemas.openxmlformats.org/drawingml/2006/picture">
+                  <pic:nvPicPr>
+                    <pic:cNvPr id="1" name=""/>
+                    <pic:cNvPicPr/>
+                  </pic:nvPicPr>
+                  <pic:blipFill>
+                    <a:blip r:embed="rId17"/>
+                    <a:stretch>
+                      <a:fillRect/>
+                    </a:stretch>
+                  </pic:blipFill>
+                  <pic:spPr>
+                    <a:xfrm>
+                      <a:off x="0" y="0"/>
+                      <a:ext cx="6557236" cy="1818546"/>
+                    </a:xfrm>
+                    <a:prstGeom prst="rect">
+                      <a:avLst/>
+                    </a:prstGeom>
+                  </pic:spPr>
+                </pic:pic>
+              </a:graphicData>
+            </a:graphic>
+          </wp:inline>
+        </w:drawing>
+      </w:r>
+    </w:p>
+    <w:p>
+      <w:pPr>
+        <w:spacing w:after="0"/>
+        <w:rPr>
+          <w:noProof/>
+        </w:rPr>
+      </w:pPr>
+    </w:p>
+    <w:p>
+      <w:pPr>
+        <w:spacing w:after="0"/>
+        <w:rPr>
+          <w:noProof/>
+        </w:rPr>
+      </w:pPr>
+    </w:p>
+    <w:p>
+      <w:pPr>
+        <w:spacing w:after="0"/>
+        <w:rPr>
+          <w:noProof/>
+        </w:rPr>
+      </w:pPr>
+    </w:p>
+    <w:p>
+      <w:pPr>
+        <w:spacing w:after="0"/>
+        <w:rPr>
+          <w:rFonts w:eastAsia="Arial" w:cstheme="minorHAnsi"/>
+          <w:color w:val="000000" w:themeColor="text1"/>
+          <w:sz w:val="24"/>
+          <w:szCs w:val="24"/>
+        </w:rPr>
+      </w:pPr>
+    </w:p>
+    <w:p>
+      <w:pPr>
+        <w:spacing w:after="0"/>
+        <w:rPr>
+          <w:rFonts w:eastAsia="Arial" w:cstheme="minorHAnsi"/>
+          <w:color w:val="000000" w:themeColor="text1"/>
+          <w:sz w:val="24"/>
+          <w:szCs w:val="24"/>
+        </w:rPr>
+      </w:pPr>
+    </w:p>
+    <w:p>
+      <w:pPr>
+        <w:spacing w:after="0"/>
+        <w:rPr>
+          <w:rFonts w:eastAsia="Arial" w:cstheme="minorHAnsi"/>
+          <w:color w:val="000000" w:themeColor="text1"/>
+          <w:sz w:val="24"/>
+          <w:szCs w:val="24"/>
+        </w:rPr>
+      </w:pPr>
+    </w:p>
+    <w:p>
+      <w:pPr>
+        <w:spacing w:after="0"/>
+        <w:rPr>
+          <w:rFonts w:eastAsia="Arial" w:cstheme="minorHAnsi"/>
+          <w:color w:val="000000" w:themeColor="text1"/>
+          <w:sz w:val="24"/>
+          <w:szCs w:val="24"/>
+        </w:rPr>
+      </w:pPr>
+      <w:r>
+        <w:rPr>
+          <w:rFonts w:eastAsia="Arial" w:cstheme="minorHAnsi"/>
+          <w:color w:val="000000" w:themeColor="text1"/>
+          <w:sz w:val="24"/>
+          <w:szCs w:val="24"/>
+        </w:rPr>
+        <w:br/>
+      </w:r>
+    </w:p>
+    <w:p>
+      <w:pPr>
+        <w:spacing w:after="0"/>
+        <w:rPr>
+          <w:rFonts w:eastAsia="Arial" w:cstheme="minorHAnsi"/>
+          <w:color w:val="000000" w:themeColor="text1"/>
+          <w:sz w:val="24"/>
+          <w:szCs w:val="24"/>
+        </w:rPr>
+      </w:pPr>
+    </w:p>
+    <w:p>
+      <w:pPr>
+        <w:spacing w:after="0"/>
+        <w:rPr>
+          <w:rFonts w:eastAsia="Arial" w:cstheme="minorHAnsi"/>
+          <w:color w:val="000000" w:themeColor="text1"/>
+          <w:sz w:val="24"/>
+          <w:szCs w:val="24"/>
+        </w:rPr>
+      </w:pPr>
+    </w:p>
+    <w:p>
+      <w:pPr>
+        <w:spacing w:after="0"/>
+        <w:rPr>
+          <w:rFonts w:eastAsia="Arial" w:cstheme="minorHAnsi"/>
+          <w:color w:val="000000" w:themeColor="text1"/>
+          <w:sz w:val="24"/>
+          <w:szCs w:val="24"/>
+        </w:rPr>
+      </w:pPr>
+    </w:p>
+    <w:p>
+      <w:pPr>
+        <w:spacing w:after="0"/>
+        <w:rPr>
+          <w:rFonts w:eastAsia="Arial" w:cstheme="minorHAnsi"/>
+          <w:color w:val="000000" w:themeColor="text1"/>
+          <w:sz w:val="24"/>
+          <w:szCs w:val="24"/>
+        </w:rPr>
+      </w:pPr>
+    </w:p>
+    <w:p>
+      <w:pPr>
+        <w:spacing w:after="0"/>
+        <w:rPr>
+          <w:rFonts w:eastAsia="Arial" w:cstheme="minorHAnsi"/>
+          <w:color w:val="000000" w:themeColor="text1"/>
+          <w:sz w:val="24"/>
+          <w:szCs w:val="24"/>
+        </w:rPr>
+      </w:pPr>
+    </w:p>
+    <w:p>
+      <w:pPr>
+        <w:spacing w:after="0"/>
+        <w:rPr>
+          <w:rFonts w:eastAsia="Arial" w:cstheme="minorHAnsi"/>
+          <w:color w:val="000000" w:themeColor="text1"/>
+          <w:sz w:val="24"/>
+          <w:szCs w:val="24"/>
+        </w:rPr>
+      </w:pPr>
+    </w:p>
+    <w:p>
+      <w:pPr>
+        <w:spacing w:after="0"/>
+        <w:jc w:val="center"/>
+        <w:rPr>
+          <w:b/>
+          <w:bCs/>
+          <w:sz w:val="28"/>
+          <w:szCs w:val="28"/>
+        </w:rPr>
+      </w:pPr>
+      <w:r>
+        <w:rPr>
+          <w:b/>
+          <w:bCs/>
+          <w:sz w:val="28"/>
+          <w:szCs w:val="28"/>
+        </w:rPr>
+        <w:lastRenderedPageBreak/>
+        <w:t xml:space="preserve">MILESTONE </w:t>
+      </w:r>
+      <w:r>
+        <w:rPr>
+          <w:b/>
+          <w:bCs/>
+          <w:sz w:val="28"/>
+          <w:szCs w:val="28"/>
+        </w:rPr>
+        <w:t>2</w:t>
+      </w:r>
+    </w:p>
+    <w:p>
+      <w:pPr>
+        <w:spacing w:after="0"/>
+        <w:jc w:val="center"/>
+        <w:rPr>
+          <w:b/>
+          <w:bCs/>
+          <w:sz w:val="28"/>
+          <w:szCs w:val="28"/>
+        </w:rPr>
+      </w:pPr>
+    </w:p>
+    <w:p>
+      <w:pPr>
+        <w:pStyle w:val="ListParagraph"/>
+        <w:numPr>
+          <w:ilvl w:val="0"/>
+          <w:numId w:val="4"/>
+        </w:numPr>
+        <w:spacing w:after="0"/>
+        <w:rPr>
+          <w:b/>
+          <w:bCs/>
+          <w:sz w:val="28"/>
+          <w:szCs w:val="28"/>
+        </w:rPr>
+      </w:pPr>
+      <w:r>
+        <w:rPr>
+          <w:b/>
+          <w:bCs/>
+          <w:sz w:val="28"/>
+          <w:szCs w:val="28"/>
+        </w:rPr>
+        <w:t xml:space="preserve"> </w:t>
+      </w:r>
+    </w:p>
+    <w:p>
+      <w:pPr>
+        <w:shd w:val="clear" w:color="auto" w:fill="FFFFFF"/>
+        <w:spacing w:before="200" w:after="0" w:line="240" w:lineRule="auto"/>
+        <w:ind w:left="360"/>
+        <w:textAlignment w:val="baseline"/>
+        <w:rPr>
+          <w:rFonts w:ascii="Arial" w:hAnsi="Arial" w:cs="Arial"/>
+          <w:color w:val="222222"/>
+        </w:rPr>
+      </w:pPr>
+      <w:r>
+        <w:rPr>
+          <w:rFonts w:ascii="Arial" w:hAnsi="Arial" w:cs="Arial"/>
+          <w:color w:val="222222"/>
+        </w:rPr>
+        <w:t>Simple: Mutual fund performance - including YTD, MTD, 1 Year and Since Inception returns. See the PPT for formula to calculate this</w:t>
+      </w:r>
+    </w:p>
+    <w:p>
+      <w:pPr>
+        <w:pStyle w:val="ListParagraph"/>
+        <w:spacing w:after="0"/>
+        <w:rPr>
+          <w:b/>
+          <w:bCs/>
+          <w:sz w:val="28"/>
+          <w:szCs w:val="28"/>
+        </w:rPr>
+      </w:pPr>
+    </w:p>
+    <w:p>
+      <w:pPr>
+        <w:spacing w:after="0"/>
+        <w:rPr>
+          <w:rFonts w:eastAsia="Arial" w:cstheme="minorHAnsi"/>
+          <w:b/>
+          <w:bCs/>
+          <w:color w:val="000000" w:themeColor="text1"/>
+          <w:sz w:val="24"/>
+          <w:szCs w:val="24"/>
+        </w:rPr>
+      </w:pPr>
+      <w:proofErr w:type="gramStart"/>
+      <w:r>
+        <w:rPr>
+          <w:rFonts w:eastAsia="Arial" w:cstheme="minorHAnsi"/>
+          <w:b/>
+          <w:bCs/>
+          <w:color w:val="000000" w:themeColor="text1"/>
+          <w:sz w:val="24"/>
+          <w:szCs w:val="24"/>
+        </w:rPr>
+        <w:t>YTD  returns</w:t>
+      </w:r>
+      <w:proofErr w:type="gramEnd"/>
+      <w:r>
+        <w:rPr>
+          <w:rFonts w:eastAsia="Arial" w:cstheme="minorHAnsi"/>
+          <w:b/>
+          <w:bCs/>
+          <w:color w:val="000000" w:themeColor="text1"/>
+          <w:sz w:val="24"/>
+          <w:szCs w:val="24"/>
+        </w:rPr>
+        <w:t xml:space="preserve"> -&gt; </w:t>
+      </w:r>
+    </w:p>
+    <w:p>
+      <w:pPr>
+        <w:spacing w:after="0"/>
+        <w:rPr>
+          <w:rFonts w:eastAsia="Arial" w:cstheme="minorHAnsi"/>
+          <w:b/>
+          <w:bCs/>
+          <w:color w:val="000000" w:themeColor="text1"/>
+          <w:sz w:val="24"/>
+          <w:szCs w:val="24"/>
+        </w:rPr>
+      </w:pPr>
+    </w:p>
+    <w:p>
+      <w:pPr>
+        <w:spacing w:after="0"/>
+        <w:rPr>
+          <w:rFonts w:eastAsia="Arial" w:cstheme="minorHAnsi"/>
+          <w:color w:val="000000" w:themeColor="text1"/>
+          <w:sz w:val="24"/>
+          <w:szCs w:val="24"/>
+        </w:rPr>
+      </w:pPr>
+      <w:r>
+        <w:rPr>
+          <w:rFonts w:eastAsia="Arial" w:cstheme="minorHAnsi"/>
+          <w:color w:val="000000" w:themeColor="text1"/>
+          <w:sz w:val="24"/>
+          <w:szCs w:val="24"/>
+        </w:rPr>
+        <w:drawing>
+          <wp:inline distT="0" distB="0" distL="0" distR="0" wp14:anchorId="0D296F14" wp14:editId="7ECDA52E">
+            <wp:extent cx="6240275" cy="2970131"/>
+            <wp:effectExtent l="0" t="0" r="8255" b="1905"/>
+            <wp:docPr id="12" name="Picture 12"/>
+            <wp:cNvGraphicFramePr>
+              <a:graphicFrameLocks xmlns:a="http://schemas.openxmlformats.org/drawingml/2006/main" noChangeAspect="1"/>
+            </wp:cNvGraphicFramePr>
+            <a:graphic xmlns:a="http://schemas.openxmlformats.org/drawingml/2006/main">
+              <a:graphicData uri="http://schemas.openxmlformats.org/drawingml/2006/picture">
+                <pic:pic xmlns:pic="http://schemas.openxmlformats.org/drawingml/2006/picture">
+                  <pic:nvPicPr>
+                    <pic:cNvPr id="1" name=""/>
+                    <pic:cNvPicPr/>
+                  </pic:nvPicPr>
+                  <pic:blipFill>
+                    <a:blip r:embed="rId18"/>
+                    <a:stretch>
+                      <a:fillRect/>
+                    </a:stretch>
+                  </pic:blipFill>
+                  <pic:spPr>
+                    <a:xfrm>
+                      <a:off x="0" y="0"/>
+                      <a:ext cx="6242965" cy="2971411"/>
+                    </a:xfrm>
+                    <a:prstGeom prst="rect">
+                      <a:avLst/>
+                    </a:prstGeom>
+                  </pic:spPr>
+                </pic:pic>
+              </a:graphicData>
+            </a:graphic>
+          </wp:inline>
+        </w:drawing>
+      </w:r>
+    </w:p>
+    <w:p>
+      <w:pPr>
+        <w:spacing w:after="0"/>
+        <w:rPr>
+          <w:rFonts w:eastAsia="Arial" w:cstheme="minorHAnsi"/>
+          <w:color w:val="000000" w:themeColor="text1"/>
+          <w:sz w:val="24"/>
+          <w:szCs w:val="24"/>
+        </w:rPr>
+      </w:pPr>
+    </w:p>
+    <w:p>
+      <w:pPr>
+        <w:spacing w:after="0"/>
+        <w:rPr>
+          <w:rFonts w:eastAsia="Arial" w:cstheme="minorHAnsi"/>
+          <w:color w:val="000000" w:themeColor="text1"/>
+          <w:sz w:val="24"/>
+          <w:szCs w:val="24"/>
+        </w:rPr>
+      </w:pPr>
+      <w:r>
+        <w:rPr>
+          <w:rFonts w:eastAsia="Arial" w:cstheme="minorHAnsi"/>
+          <w:color w:val="000000" w:themeColor="text1"/>
+          <w:sz w:val="24"/>
+          <w:szCs w:val="24"/>
+        </w:rPr>
+        <w:drawing>
+          <wp:inline distT="0" distB="0" distL="0" distR="0" wp14:anchorId="03CD2604" wp14:editId="37BA2211">
+            <wp:extent cx="5943600" cy="3089275"/>
+            <wp:effectExtent l="0" t="0" r="0" b="0"/>
+            <wp:docPr id="13" name="Picture 13"/>
+            <wp:cNvGraphicFramePr>
+              <a:graphicFrameLocks xmlns:a="http://schemas.openxmlformats.org/drawingml/2006/main" noChangeAspect="1"/>
+            </wp:cNvGraphicFramePr>
+            <a:graphic xmlns:a="http://schemas.openxmlformats.org/drawingml/2006/main">
+              <a:graphicData uri="http://schemas.openxmlformats.org/drawingml/2006/picture">
+                <pic:pic xmlns:pic="http://schemas.openxmlformats.org/drawingml/2006/picture">
+                  <pic:nvPicPr>
+                    <pic:cNvPr id="1" name=""/>
+                    <pic:cNvPicPr/>
+                  </pic:nvPicPr>
+                  <pic:blipFill>
+                    <a:blip r:embed="rId19"/>
+                    <a:stretch>
+                      <a:fillRect/>
+                    </a:stretch>
+                  </pic:blipFill>
+                  <pic:spPr>
+                    <a:xfrm>
+                      <a:off x="0" y="0"/>
+                      <a:ext cx="5943600" cy="3089275"/>
+                    </a:xfrm>
+                    <a:prstGeom prst="rect">
+                      <a:avLst/>
+                    </a:prstGeom>
+                  </pic:spPr>
+                </pic:pic>
+              </a:graphicData>
+            </a:graphic>
+          </wp:inline>
+        </w:drawing>
+      </w:r>
+    </w:p>
+    <w:p>
+      <w:pPr>
+        <w:spacing w:after="0"/>
+        <w:rPr>
+          <w:rFonts w:eastAsia="Arial" w:cstheme="minorHAnsi"/>
+          <w:color w:val="000000" w:themeColor="text1"/>
+          <w:sz w:val="24"/>
+          <w:szCs w:val="24"/>
+        </w:rPr>
+      </w:pPr>
+    </w:p>
+    <w:p>
+      <w:pPr>
+        <w:spacing w:after="0"/>
+        <w:rPr>
+          <w:rFonts w:eastAsia="Arial" w:cstheme="minorHAnsi"/>
+          <w:color w:val="000000" w:themeColor="text1"/>
+          <w:sz w:val="24"/>
+          <w:szCs w:val="24"/>
+        </w:rPr>
+      </w:pPr>
+      <w:r>
+        <w:rPr>
+          <w:rFonts w:eastAsia="Arial" w:cstheme="minorHAnsi"/>
+          <w:color w:val="000000" w:themeColor="text1"/>
+          <w:sz w:val="24"/>
+          <w:szCs w:val="24"/>
+        </w:rPr>
+        <w:drawing>
+          <wp:inline distT="0" distB="0" distL="0" distR="0" wp14:anchorId="602E9773" wp14:editId="760001D1">
+            <wp:extent cx="5943600" cy="2959735"/>
+            <wp:effectExtent l="0" t="0" r="0" b="0"/>
+            <wp:docPr id="14" name="Picture 14"/>
+            <wp:cNvGraphicFramePr>
+              <a:graphicFrameLocks xmlns:a="http://schemas.openxmlformats.org/drawingml/2006/main" noChangeAspect="1"/>
+            </wp:cNvGraphicFramePr>
+            <a:graphic xmlns:a="http://schemas.openxmlformats.org/drawingml/2006/main">
+              <a:graphicData uri="http://schemas.openxmlformats.org/drawingml/2006/picture">
+                <pic:pic xmlns:pic="http://schemas.openxmlformats.org/drawingml/2006/picture">
+                  <pic:nvPicPr>
+                    <pic:cNvPr id="1" name=""/>
+                    <pic:cNvPicPr/>
+                  </pic:nvPicPr>
+                  <pic:blipFill>
+                    <a:blip r:embed="rId20"/>
+                    <a:stretch>
+                      <a:fillRect/>
+                    </a:stretch>
+                  </pic:blipFill>
+                  <pic:spPr>
+                    <a:xfrm>
+                      <a:off x="0" y="0"/>
+                      <a:ext cx="5943600" cy="2959735"/>
+                    </a:xfrm>
+                    <a:prstGeom prst="rect">
+                      <a:avLst/>
+                    </a:prstGeom>
+                  </pic:spPr>
+                </pic:pic>
+              </a:graphicData>
+            </a:graphic>
+          </wp:inline>
+        </w:drawing>
+      </w:r>
+    </w:p>
+    <w:p>
+      <w:pPr>
+        <w:spacing w:after="0"/>
+        <w:rPr>
+          <w:rFonts w:eastAsia="Arial" w:cstheme="minorHAnsi"/>
+          <w:color w:val="000000" w:themeColor="text1"/>
+          <w:sz w:val="24"/>
+          <w:szCs w:val="24"/>
+        </w:rPr>
+      </w:pPr>
+    </w:p>
+    <w:p>
+      <w:pPr>
+        <w:spacing w:after="0"/>
+        <w:rPr>
+          <w:rFonts w:eastAsia="Arial" w:cstheme="minorHAnsi"/>
+          <w:color w:val="000000" w:themeColor="text1"/>
+          <w:sz w:val="24"/>
+          <w:szCs w:val="24"/>
+        </w:rPr>
+      </w:pPr>
+      <w:r>
+        <w:rPr>
+          <w:rFonts w:eastAsia="Arial" w:cstheme="minorHAnsi"/>
+          <w:color w:val="000000" w:themeColor="text1"/>
+          <w:sz w:val="24"/>
+          <w:szCs w:val="24"/>
+        </w:rPr>
+        <w:drawing>
+          <wp:inline distT="0" distB="0" distL="0" distR="0" wp14:anchorId="09208309" wp14:editId="53397779">
+            <wp:extent cx="5943600" cy="1675765"/>
+            <wp:effectExtent l="0" t="0" r="0" b="635"/>
+            <wp:docPr id="15" name="Picture 15"/>
+            <wp:cNvGraphicFramePr>
+              <a:graphicFrameLocks xmlns:a="http://schemas.openxmlformats.org/drawingml/2006/main" noChangeAspect="1"/>
+            </wp:cNvGraphicFramePr>
+            <a:graphic xmlns:a="http://schemas.openxmlformats.org/drawingml/2006/main">
+              <a:graphicData uri="http://schemas.openxmlformats.org/drawingml/2006/picture">
+                <pic:pic xmlns:pic="http://schemas.openxmlformats.org/drawingml/2006/picture">
+                  <pic:nvPicPr>
+                    <pic:cNvPr id="1" name=""/>
+                    <pic:cNvPicPr/>
+                  </pic:nvPicPr>
+                  <pic:blipFill>
+                    <a:blip r:embed="rId21"/>
+                    <a:stretch>
+                      <a:fillRect/>
+                    </a:stretch>
+                  </pic:blipFill>
+                  <pic:spPr>
+                    <a:xfrm>
+                      <a:off x="0" y="0"/>
+                      <a:ext cx="5943600" cy="1675765"/>
+                    </a:xfrm>
+                    <a:prstGeom prst="rect">
+                      <a:avLst/>
+                    </a:prstGeom>
+                  </pic:spPr>
+                </pic:pic>
+              </a:graphicData>
+            </a:graphic>
+          </wp:inline>
+        </w:drawing>
+      </w:r>
+    </w:p>
+    <w:p>
+      <w:pPr>
+        <w:spacing w:after="0"/>
+        <w:rPr>
+          <w:rFonts w:eastAsia="Arial" w:cstheme="minorHAnsi"/>
+          <w:color w:val="000000" w:themeColor="text1"/>
+          <w:sz w:val="24"/>
+          <w:szCs w:val="24"/>
+        </w:rPr>
+      </w:pPr>
+    </w:p>
+    <w:p>
+      <w:pPr>
+        <w:spacing w:after="0"/>
+        <w:rPr>
+          <w:rFonts w:eastAsia="Arial" w:cstheme="minorHAnsi"/>
+          <w:color w:val="000000" w:themeColor="text1"/>
+          <w:sz w:val="24"/>
+          <w:szCs w:val="24"/>
+        </w:rPr>
+      </w:pPr>
+    </w:p>
+    <w:p>
+      <w:pPr>
+        <w:spacing w:after="0"/>
+        <w:rPr>
+          <w:rFonts w:eastAsia="Arial" w:cstheme="minorHAnsi"/>
+          <w:b/>
+          <w:bCs/>
+          <w:color w:val="000000" w:themeColor="text1"/>
+          <w:sz w:val="24"/>
+          <w:szCs w:val="24"/>
+        </w:rPr>
+      </w:pPr>
+      <w:proofErr w:type="gramStart"/>
+      <w:r>
+        <w:rPr>
+          <w:rFonts w:eastAsia="Arial" w:cstheme="minorHAnsi"/>
+          <w:b/>
+          <w:bCs/>
+          <w:color w:val="000000" w:themeColor="text1"/>
+          <w:sz w:val="24"/>
+          <w:szCs w:val="24"/>
+        </w:rPr>
+        <w:t>M</w:t>
+      </w:r>
+      <w:r>
+        <w:rPr>
+          <w:rFonts w:eastAsia="Arial" w:cstheme="minorHAnsi"/>
+          <w:b/>
+          <w:bCs/>
+          <w:color w:val="000000" w:themeColor="text1"/>
+          <w:sz w:val="24"/>
+          <w:szCs w:val="24"/>
+        </w:rPr>
+        <w:t>TD  returns</w:t>
+      </w:r>
+      <w:proofErr w:type="gramEnd"/>
+      <w:r>
+        <w:rPr>
+          <w:rFonts w:eastAsia="Arial" w:cstheme="minorHAnsi"/>
+          <w:b/>
+          <w:bCs/>
+          <w:color w:val="000000" w:themeColor="text1"/>
+          <w:sz w:val="24"/>
+          <w:szCs w:val="24"/>
+        </w:rPr>
+        <w:t xml:space="preserve"> -&gt; </w:t>
+      </w:r>
+    </w:p>
+    <w:p>
+      <w:pPr>
+        <w:spacing w:after="0"/>
+        <w:rPr>
+          <w:rFonts w:eastAsia="Arial" w:cstheme="minorHAnsi"/>
+          <w:b/>
+          <w:bCs/>
+          <w:color w:val="000000" w:themeColor="text1"/>
+          <w:sz w:val="24"/>
+          <w:szCs w:val="24"/>
+        </w:rPr>
+      </w:pPr>
+    </w:p>
+    <w:p>
+      <w:pPr>
+        <w:spacing w:after="0"/>
+        <w:rPr>
+          <w:rFonts w:eastAsia="Arial" w:cstheme="minorHAnsi"/>
+          <w:color w:val="000000" w:themeColor="text1"/>
+          <w:sz w:val="24"/>
+          <w:szCs w:val="24"/>
+        </w:rPr>
+      </w:pPr>
+    </w:p>
+    <w:p>
+      <w:pPr>
+        <w:spacing w:after="0"/>
+        <w:rPr>
           <w:b/>
           <w:bCs/>
           <w:sz w:val="28"/>
@@ -684,6 +1577,297 @@
 <file path=word/numbering.xml><?xml version="1.0" encoding="utf-8"?>
 <w:numbering xmlns:wpc="http://schemas.microsoft.com/office/word/2010/wordprocessingCanvas" xmlns:cx="http://schemas.microsoft.com/office/drawing/2014/chartex" xmlns:cx1="http://schemas.microsoft.com/office/drawing/2015/9/8/chartex" xmlns:cx2="http://schemas.microsoft.com/office/drawing/2015/10/21/chartex" xmlns:cx3="http://schemas.microsoft.com/office/drawing/2016/5/9/chartex" xmlns:cx4="http://schemas.microsoft.com/office/drawing/2016/5/10/chartex" xmlns:cx5="http://schemas.microsoft.com/office/drawing/2016/5/11/chartex" xmlns:cx6="http://schemas.microsoft.com/office/drawing/2016/5/12/chartex" xmlns:cx7="http://schemas.microsoft.com/office/drawing/2016/5/13/chartex" xmlns:cx8="http://schemas.microsoft.com/office/drawing/2016/5/14/chartex" xmlns:mc="http://schemas.openxmlformats.org/markup-compatibility/2006" xmlns:aink="http://schemas.microsoft.com/office/drawing/2016/ink" xmlns:am3d="http://schemas.microsoft.com/office/drawing/2017/model3d" xmlns:o="urn:schemas-microsoft-com:office:office" xmlns:r="http://schemas.openxmlformats.org/officeDocument/2006/relationships" xmlns:m="http://schemas.openxmlformats.org/officeDocument/2006/math" xmlns:v="urn:schemas-microsoft-com:vml" xmlns:wp14="http://schemas.microsoft.com/office/word/2010/wordprocessingDrawing" xmlns:wp="http://schemas.openxmlformats.org/drawingml/2006/wordprocessingDrawing" xmlns:w10="urn:schemas-microsoft-com:office:word" xmlns:w="http://schemas.openxmlformats.org/wordprocessingml/2006/main" xmlns:w14="http://schemas.microsoft.com/office/word/2010/wordml" xmlns:w15="http://schemas.microsoft.com/office/word/2012/wordml" xmlns:w16cex="http://schemas.microsoft.com/office/word/2018/wordml/cex" xmlns:w16cid="http://schemas.microsoft.com/office/word/2016/wordml/cid" xmlns:w16="http://schemas.microsoft.com/office/word/2018/wordml" xmlns:w16sdtdh="http://schemas.microsoft.com/office/word/2020/wordml/sdtdatahash" xmlns:w16se="http://schemas.microsoft.com/office/word/2015/wordml/symex" xmlns:wpg="http://schemas.microsoft.com/office/word/2010/wordprocessingGroup" xmlns:wpi="http://schemas.microsoft.com/office/word/2010/wordprocessingInk" xmlns:wne="http://schemas.microsoft.com/office/word/2006/wordml" xmlns:wps="http://schemas.microsoft.com/office/word/2010/wordprocessingShape" mc:Ignorable="w14 w15 w16se w16cid w16 w16cex w16sdtdh wp14">
   <w:abstractNum w:abstractNumId="0" w15:restartNumberingAfterBreak="0">
+    <w:nsid w:val="12D77B79"/>
+    <w:multiLevelType w:val="hybridMultilevel"/>
+    <w:tmpl w:val="B8CAD03C"/>
+    <w:lvl w:ilvl="0" w:tplc="0409000F">
+      <w:start w:val="1"/>
+      <w:numFmt w:val="decimal"/>
+      <w:lvlText w:val="%1."/>
+      <w:lvlJc w:val="left"/>
+      <w:pPr>
+        <w:ind w:left="720" w:hanging="360"/>
+      </w:pPr>
+      <w:rPr>
+        <w:rFonts w:hint="default"/>
+      </w:rPr>
+    </w:lvl>
+    <w:lvl w:ilvl="1" w:tplc="04090019" w:tentative="1">
+      <w:start w:val="1"/>
+      <w:numFmt w:val="lowerLetter"/>
+      <w:lvlText w:val="%2."/>
+      <w:lvlJc w:val="left"/>
+      <w:pPr>
+        <w:ind w:left="1440" w:hanging="360"/>
+      </w:pPr>
+    </w:lvl>
+    <w:lvl w:ilvl="2" w:tplc="0409001B" w:tentative="1">
+      <w:start w:val="1"/>
+      <w:numFmt w:val="lowerRoman"/>
+      <w:lvlText w:val="%3."/>
+      <w:lvlJc w:val="right"/>
+      <w:pPr>
+        <w:ind w:left="2160" w:hanging="180"/>
+      </w:pPr>
+    </w:lvl>
+    <w:lvl w:ilvl="3" w:tplc="0409000F" w:tentative="1">
+      <w:start w:val="1"/>
+      <w:numFmt w:val="decimal"/>
+      <w:lvlText w:val="%4."/>
+      <w:lvlJc w:val="left"/>
+      <w:pPr>
+        <w:ind w:left="2880" w:hanging="360"/>
+      </w:pPr>
+    </w:lvl>
+    <w:lvl w:ilvl="4" w:tplc="04090019" w:tentative="1">
+      <w:start w:val="1"/>
+      <w:numFmt w:val="lowerLetter"/>
+      <w:lvlText w:val="%5."/>
+      <w:lvlJc w:val="left"/>
+      <w:pPr>
+        <w:ind w:left="3600" w:hanging="360"/>
+      </w:pPr>
+    </w:lvl>
+    <w:lvl w:ilvl="5" w:tplc="0409001B" w:tentative="1">
+      <w:start w:val="1"/>
+      <w:numFmt w:val="lowerRoman"/>
+      <w:lvlText w:val="%6."/>
+      <w:lvlJc w:val="right"/>
+      <w:pPr>
+        <w:ind w:left="4320" w:hanging="180"/>
+      </w:pPr>
+    </w:lvl>
+    <w:lvl w:ilvl="6" w:tplc="0409000F" w:tentative="1">
+      <w:start w:val="1"/>
+      <w:numFmt w:val="decimal"/>
+      <w:lvlText w:val="%7."/>
+      <w:lvlJc w:val="left"/>
+      <w:pPr>
+        <w:ind w:left="5040" w:hanging="360"/>
+      </w:pPr>
+    </w:lvl>
+    <w:lvl w:ilvl="7" w:tplc="04090019" w:tentative="1">
+      <w:start w:val="1"/>
+      <w:numFmt w:val="lowerLetter"/>
+      <w:lvlText w:val="%8."/>
+      <w:lvlJc w:val="left"/>
+      <w:pPr>
+        <w:ind w:left="5760" w:hanging="360"/>
+      </w:pPr>
+    </w:lvl>
+    <w:lvl w:ilvl="8" w:tplc="0409001B" w:tentative="1">
+      <w:start w:val="1"/>
+      <w:numFmt w:val="lowerRoman"/>
+      <w:lvlText w:val="%9."/>
+      <w:lvlJc w:val="right"/>
+      <w:pPr>
+        <w:ind w:left="6480" w:hanging="180"/>
+      </w:pPr>
+    </w:lvl>
+  </w:abstractNum>
+  <w:abstractNum w:abstractNumId="1" w15:restartNumberingAfterBreak="0">
+    <w:nsid w:val="21114EFE"/>
+    <w:multiLevelType w:val="hybridMultilevel"/>
+    <w:tmpl w:val="950C7842"/>
+    <w:lvl w:ilvl="0" w:tplc="0409000F">
+      <w:start w:val="1"/>
+      <w:numFmt w:val="decimal"/>
+      <w:lvlText w:val="%1."/>
+      <w:lvlJc w:val="left"/>
+      <w:pPr>
+        <w:ind w:left="720" w:hanging="360"/>
+      </w:pPr>
+      <w:rPr>
+        <w:rFonts w:hint="default"/>
+      </w:rPr>
+    </w:lvl>
+    <w:lvl w:ilvl="1" w:tplc="04090019" w:tentative="1">
+      <w:start w:val="1"/>
+      <w:numFmt w:val="lowerLetter"/>
+      <w:lvlText w:val="%2."/>
+      <w:lvlJc w:val="left"/>
+      <w:pPr>
+        <w:ind w:left="1440" w:hanging="360"/>
+      </w:pPr>
+    </w:lvl>
+    <w:lvl w:ilvl="2" w:tplc="0409001B" w:tentative="1">
+      <w:start w:val="1"/>
+      <w:numFmt w:val="lowerRoman"/>
+      <w:lvlText w:val="%3."/>
+      <w:lvlJc w:val="right"/>
+      <w:pPr>
+        <w:ind w:left="2160" w:hanging="180"/>
+      </w:pPr>
+    </w:lvl>
+    <w:lvl w:ilvl="3" w:tplc="0409000F" w:tentative="1">
+      <w:start w:val="1"/>
+      <w:numFmt w:val="decimal"/>
+      <w:lvlText w:val="%4."/>
+      <w:lvlJc w:val="left"/>
+      <w:pPr>
+        <w:ind w:left="2880" w:hanging="360"/>
+      </w:pPr>
+    </w:lvl>
+    <w:lvl w:ilvl="4" w:tplc="04090019" w:tentative="1">
+      <w:start w:val="1"/>
+      <w:numFmt w:val="lowerLetter"/>
+      <w:lvlText w:val="%5."/>
+      <w:lvlJc w:val="left"/>
+      <w:pPr>
+        <w:ind w:left="3600" w:hanging="360"/>
+      </w:pPr>
+    </w:lvl>
+    <w:lvl w:ilvl="5" w:tplc="0409001B" w:tentative="1">
+      <w:start w:val="1"/>
+      <w:numFmt w:val="lowerRoman"/>
+      <w:lvlText w:val="%6."/>
+      <w:lvlJc w:val="right"/>
+      <w:pPr>
+        <w:ind w:left="4320" w:hanging="180"/>
+      </w:pPr>
+    </w:lvl>
+    <w:lvl w:ilvl="6" w:tplc="0409000F" w:tentative="1">
+      <w:start w:val="1"/>
+      <w:numFmt w:val="decimal"/>
+      <w:lvlText w:val="%7."/>
+      <w:lvlJc w:val="left"/>
+      <w:pPr>
+        <w:ind w:left="5040" w:hanging="360"/>
+      </w:pPr>
+    </w:lvl>
+    <w:lvl w:ilvl="7" w:tplc="04090019" w:tentative="1">
+      <w:start w:val="1"/>
+      <w:numFmt w:val="lowerLetter"/>
+      <w:lvlText w:val="%8."/>
+      <w:lvlJc w:val="left"/>
+      <w:pPr>
+        <w:ind w:left="5760" w:hanging="360"/>
+      </w:pPr>
+    </w:lvl>
+    <w:lvl w:ilvl="8" w:tplc="0409001B" w:tentative="1">
+      <w:start w:val="1"/>
+      <w:numFmt w:val="lowerRoman"/>
+      <w:lvlText w:val="%9."/>
+      <w:lvlJc w:val="right"/>
+      <w:pPr>
+        <w:ind w:left="6480" w:hanging="180"/>
+      </w:pPr>
+    </w:lvl>
+  </w:abstractNum>
+  <w:abstractNum w:abstractNumId="2" w15:restartNumberingAfterBreak="0">
+    <w:nsid w:val="23C57431"/>
+    <w:multiLevelType w:val="multilevel"/>
+    <w:tmpl w:val="BACC9648"/>
+    <w:lvl w:ilvl="0">
+      <w:start w:val="1"/>
+      <w:numFmt w:val="decimal"/>
+      <w:lvlText w:val="%1."/>
+      <w:lvlJc w:val="left"/>
+      <w:pPr>
+        <w:tabs>
+          <w:tab w:val="num" w:pos="0"/>
+        </w:tabs>
+        <w:ind w:left="0" w:hanging="360"/>
+      </w:pPr>
+    </w:lvl>
+    <w:lvl w:ilvl="1">
+      <w:start w:val="1"/>
+      <w:numFmt w:val="decimal"/>
+      <w:lvlText w:val="%2."/>
+      <w:lvlJc w:val="left"/>
+      <w:pPr>
+        <w:tabs>
+          <w:tab w:val="num" w:pos="720"/>
+        </w:tabs>
+        <w:ind w:left="720" w:hanging="360"/>
+      </w:pPr>
+    </w:lvl>
+    <w:lvl w:ilvl="2">
+      <w:start w:val="1"/>
+      <w:numFmt w:val="decimal"/>
+      <w:lvlText w:val="%3."/>
+      <w:lvlJc w:val="left"/>
+      <w:pPr>
+        <w:tabs>
+          <w:tab w:val="num" w:pos="1440"/>
+        </w:tabs>
+        <w:ind w:left="1440" w:hanging="360"/>
+      </w:pPr>
+    </w:lvl>
+    <w:lvl w:ilvl="3">
+      <w:start w:val="1"/>
+      <w:numFmt w:val="decimal"/>
+      <w:lvlText w:val="%4."/>
+      <w:lvlJc w:val="left"/>
+      <w:pPr>
+        <w:tabs>
+          <w:tab w:val="num" w:pos="2160"/>
+        </w:tabs>
+        <w:ind w:left="2160" w:hanging="360"/>
+      </w:pPr>
+    </w:lvl>
+    <w:lvl w:ilvl="4">
+      <w:start w:val="1"/>
+      <w:numFmt w:val="decimal"/>
+      <w:lvlText w:val="%5."/>
+      <w:lvlJc w:val="left"/>
+      <w:pPr>
+        <w:tabs>
+          <w:tab w:val="num" w:pos="2880"/>
+        </w:tabs>
+        <w:ind w:left="2880" w:hanging="360"/>
+      </w:pPr>
+    </w:lvl>
+    <w:lvl w:ilvl="5">
+      <w:start w:val="1"/>
+      <w:numFmt w:val="decimal"/>
+      <w:lvlText w:val="%6."/>
+      <w:lvlJc w:val="left"/>
+      <w:pPr>
+        <w:tabs>
+          <w:tab w:val="num" w:pos="3600"/>
+        </w:tabs>
+        <w:ind w:left="3600" w:hanging="360"/>
+      </w:pPr>
+    </w:lvl>
+    <w:lvl w:ilvl="6">
+      <w:start w:val="1"/>
+      <w:numFmt w:val="decimal"/>
+      <w:lvlText w:val="%7."/>
+      <w:lvlJc w:val="left"/>
+      <w:pPr>
+        <w:tabs>
+          <w:tab w:val="num" w:pos="4320"/>
+        </w:tabs>
+        <w:ind w:left="4320" w:hanging="360"/>
+      </w:pPr>
+    </w:lvl>
+    <w:lvl w:ilvl="7">
+      <w:start w:val="1"/>
+      <w:numFmt w:val="decimal"/>
+      <w:lvlText w:val="%8."/>
+      <w:lvlJc w:val="left"/>
+      <w:pPr>
+        <w:tabs>
+          <w:tab w:val="num" w:pos="5040"/>
+        </w:tabs>
+        <w:ind w:left="5040" w:hanging="360"/>
+      </w:pPr>
+    </w:lvl>
+    <w:lvl w:ilvl="8">
+      <w:start w:val="1"/>
+      <w:numFmt w:val="decimal"/>
+      <w:lvlText w:val="%9."/>
+      <w:lvlJc w:val="left"/>
+      <w:pPr>
+        <w:tabs>
+          <w:tab w:val="num" w:pos="5760"/>
+        </w:tabs>
+        <w:ind w:left="5760" w:hanging="360"/>
+      </w:pPr>
+    </w:lvl>
+  </w:abstractNum>
+  <w:abstractNum w:abstractNumId="3" w15:restartNumberingAfterBreak="0">
     <w:nsid w:val="4AB94DF7"/>
     <w:multiLevelType w:val="hybridMultilevel"/>
     <w:tmpl w:val="6E425DB4"/>
@@ -769,7 +1953,7 @@
       </w:pPr>
     </w:lvl>
   </w:abstractNum>
-  <w:abstractNum w:abstractNumId="1" w15:restartNumberingAfterBreak="0">
+  <w:abstractNum w:abstractNumId="4" w15:restartNumberingAfterBreak="0">
     <w:nsid w:val="5B8F489E"/>
     <w:multiLevelType w:val="hybridMultilevel"/>
     <w:tmpl w:val="56AA198C"/>
@@ -861,10 +2045,46 @@
     </w:lvl>
   </w:abstractNum>
   <w:num w:numId="1">
+    <w:abstractNumId w:val="4"/>
+  </w:num>
+  <w:num w:numId="2">
+    <w:abstractNumId w:val="3"/>
+    <w:lvlOverride w:ilvl="0">
+      <w:startOverride w:val="1"/>
+    </w:lvlOverride>
+    <w:lvlOverride w:ilvl="1">
+      <w:startOverride w:val="1"/>
+    </w:lvlOverride>
+    <w:lvlOverride w:ilvl="2">
+      <w:startOverride w:val="1"/>
+    </w:lvlOverride>
+    <w:lvlOverride w:ilvl="3">
+      <w:startOverride w:val="1"/>
+    </w:lvlOverride>
+    <w:lvlOverride w:ilvl="4">
+      <w:startOverride w:val="1"/>
+    </w:lvlOverride>
+    <w:lvlOverride w:ilvl="5">
+      <w:startOverride w:val="1"/>
+    </w:lvlOverride>
+    <w:lvlOverride w:ilvl="6">
+      <w:startOverride w:val="1"/>
+    </w:lvlOverride>
+    <w:lvlOverride w:ilvl="7">
+      <w:startOverride w:val="1"/>
+    </w:lvlOverride>
+    <w:lvlOverride w:ilvl="8">
+      <w:startOverride w:val="1"/>
+    </w:lvlOverride>
+  </w:num>
+  <w:num w:numId="3">
     <w:abstractNumId w:val="1"/>
   </w:num>
-  <w:num w:numId="2">
+  <w:num w:numId="4">
     <w:abstractNumId w:val="0"/>
+  </w:num>
+  <w:num w:numId="5">
+    <w:abstractNumId w:val="2"/>
     <w:lvlOverride w:ilvl="0">
       <w:startOverride w:val="1"/>
     </w:lvlOverride>
@@ -1294,6 +2514,7 @@
   <w:style w:type="paragraph" w:default="1" w:styleId="Normal">
     <w:name w:val="Normal"/>
     <w:qFormat/>
+    <w:rsid w:val="00E60525"/>
   </w:style>
   <w:style w:type="character" w:default="1" w:styleId="DefaultParagraphFont">
     <w:name w:val="Default Paragraph Font"/>

</xml_diff>

<commit_message>
Added milestone 2 mtd and one year returns model
</commit_message>
<xml_diff>
--- a/Analytics Assignment screeshots PRAGNYA _Y S.docx
+++ b/Analytics Assignment screeshots PRAGNYA _Y S.docx
@@ -114,6 +114,7 @@
         <w:rPr>
           <w:b/>
           <w:bCs/>
+          <w:noProof/>
           <w:sz w:val="32"/>
           <w:szCs w:val="32"/>
         </w:rPr>
@@ -288,6 +289,7 @@
         <w:rPr>
           <w:b/>
           <w:bCs/>
+          <w:noProof/>
           <w:sz w:val="28"/>
           <w:szCs w:val="28"/>
         </w:rPr>
@@ -353,6 +355,7 @@
         <w:rPr>
           <w:b/>
           <w:bCs/>
+          <w:noProof/>
           <w:sz w:val="28"/>
           <w:szCs w:val="28"/>
         </w:rPr>
@@ -407,6 +410,7 @@
         <w:rPr>
           <w:b/>
           <w:bCs/>
+          <w:noProof/>
           <w:sz w:val="28"/>
           <w:szCs w:val="28"/>
         </w:rPr>
@@ -461,6 +465,7 @@
         <w:rPr>
           <w:b/>
           <w:bCs/>
+          <w:noProof/>
           <w:sz w:val="28"/>
           <w:szCs w:val="28"/>
         </w:rPr>
@@ -515,6 +520,7 @@
         <w:rPr>
           <w:b/>
           <w:bCs/>
+          <w:noProof/>
           <w:sz w:val="28"/>
           <w:szCs w:val="28"/>
         </w:rPr>
@@ -623,6 +629,7 @@
       <w:r>
         <w:rPr>
           <w:rFonts w:eastAsia="Arial" w:cstheme="minorHAnsi"/>
+          <w:noProof/>
           <w:color w:val="000000" w:themeColor="text1"/>
           <w:sz w:val="24"/>
           <w:szCs w:val="24"/>
@@ -699,6 +706,7 @@
       <w:r>
         <w:rPr>
           <w:rFonts w:eastAsia="Arial" w:cstheme="minorHAnsi"/>
+          <w:noProof/>
           <w:color w:val="000000" w:themeColor="text1"/>
           <w:sz w:val="24"/>
           <w:szCs w:val="24"/>
@@ -761,6 +769,7 @@
       <w:r>
         <w:rPr>
           <w:rFonts w:eastAsia="Arial" w:cstheme="minorHAnsi"/>
+          <w:noProof/>
           <w:color w:val="000000" w:themeColor="text1"/>
           <w:sz w:val="24"/>
           <w:szCs w:val="24"/>
@@ -827,6 +836,7 @@
       <w:r>
         <w:rPr>
           <w:rFonts w:eastAsia="Arial" w:cstheme="minorHAnsi"/>
+          <w:noProof/>
           <w:color w:val="000000" w:themeColor="text1"/>
           <w:sz w:val="24"/>
           <w:szCs w:val="24"/>
@@ -1030,16 +1040,7 @@
           <w:szCs w:val="28"/>
         </w:rPr>
         <w:lastRenderedPageBreak/>
-        <w:t xml:space="preserve">MILESTONE </w:t>
-      </w:r>
-      <w:r>
-        <w:rPr>
-          <w:b/>
-          <w:bCs/>
-          <w:sz w:val="28"/>
-          <w:szCs w:val="28"/>
-        </w:rPr>
-        <w:t>2</w:t>
+        <w:t>MILESTONE 2</w:t>
       </w:r>
     </w:p>
     <w:p>
@@ -1173,6 +1174,7 @@
       <w:r>
         <w:rPr>
           <w:rFonts w:eastAsia="Arial" w:cstheme="minorHAnsi"/>
+          <w:noProof/>
           <w:color w:val="000000" w:themeColor="text1"/>
           <w:sz w:val="24"/>
           <w:szCs w:val="24"/>
@@ -1238,6 +1240,7 @@
       <w:r>
         <w:rPr>
           <w:rFonts w:eastAsia="Arial" w:cstheme="minorHAnsi"/>
+          <w:noProof/>
           <w:color w:val="000000" w:themeColor="text1"/>
           <w:sz w:val="24"/>
           <w:szCs w:val="24"/>
@@ -1303,6 +1306,7 @@
       <w:r>
         <w:rPr>
           <w:rFonts w:eastAsia="Arial" w:cstheme="minorHAnsi"/>
+          <w:noProof/>
           <w:color w:val="000000" w:themeColor="text1"/>
           <w:sz w:val="24"/>
           <w:szCs w:val="24"/>
@@ -1354,20 +1358,10 @@
           <w:szCs w:val="24"/>
         </w:rPr>
       </w:pPr>
-    </w:p>
-    <w:p>
-      <w:pPr>
-        <w:spacing w:after="0"/>
-        <w:rPr>
-          <w:rFonts w:eastAsia="Arial" w:cstheme="minorHAnsi"/>
-          <w:color w:val="000000" w:themeColor="text1"/>
-          <w:sz w:val="24"/>
-          <w:szCs w:val="24"/>
-        </w:rPr>
-      </w:pPr>
-      <w:r>
-        <w:rPr>
-          <w:rFonts w:eastAsia="Arial" w:cstheme="minorHAnsi"/>
+      <w:r>
+        <w:rPr>
+          <w:rFonts w:eastAsia="Arial" w:cstheme="minorHAnsi"/>
+          <w:noProof/>
           <w:color w:val="000000" w:themeColor="text1"/>
           <w:sz w:val="24"/>
           <w:szCs w:val="24"/>
@@ -1425,17 +1419,6 @@
         <w:spacing w:after="0"/>
         <w:rPr>
           <w:rFonts w:eastAsia="Arial" w:cstheme="minorHAnsi"/>
-          <w:color w:val="000000" w:themeColor="text1"/>
-          <w:sz w:val="24"/>
-          <w:szCs w:val="24"/>
-        </w:rPr>
-      </w:pPr>
-    </w:p>
-    <w:p>
-      <w:pPr>
-        <w:spacing w:after="0"/>
-        <w:rPr>
-          <w:rFonts w:eastAsia="Arial" w:cstheme="minorHAnsi"/>
           <w:b/>
           <w:bCs/>
           <w:color w:val="000000" w:themeColor="text1"/>
@@ -1486,6 +1469,492 @@
           <w:rFonts w:eastAsia="Arial" w:cstheme="minorHAnsi"/>
           <w:b/>
           <w:bCs/>
+          <w:color w:val="000000" w:themeColor="text1"/>
+          <w:sz w:val="24"/>
+          <w:szCs w:val="24"/>
+        </w:rPr>
+      </w:pPr>
+    </w:p>
+    <w:p>
+      <w:pPr>
+        <w:spacing w:after="0"/>
+        <w:rPr>
+          <w:rFonts w:eastAsia="Arial" w:cstheme="minorHAnsi"/>
+          <w:b/>
+          <w:bCs/>
+          <w:color w:val="000000" w:themeColor="text1"/>
+          <w:sz w:val="24"/>
+          <w:szCs w:val="24"/>
+        </w:rPr>
+      </w:pPr>
+      <w:r>
+        <w:rPr>
+          <w:rFonts w:eastAsia="Arial" w:cstheme="minorHAnsi"/>
+          <w:b/>
+          <w:bCs/>
+          <w:color w:val="000000" w:themeColor="text1"/>
+          <w:sz w:val="24"/>
+          <w:szCs w:val="24"/>
+        </w:rPr>
+        <w:drawing>
+          <wp:inline distT="0" distB="0" distL="0" distR="0" wp14:anchorId="374B64DA" wp14:editId="08F11C75">
+            <wp:extent cx="5626100" cy="2663107"/>
+            <wp:effectExtent l="0" t="0" r="0" b="4445"/>
+            <wp:docPr id="7" name="Picture 7"/>
+            <wp:cNvGraphicFramePr>
+              <a:graphicFrameLocks xmlns:a="http://schemas.openxmlformats.org/drawingml/2006/main" noChangeAspect="1"/>
+            </wp:cNvGraphicFramePr>
+            <a:graphic xmlns:a="http://schemas.openxmlformats.org/drawingml/2006/main">
+              <a:graphicData uri="http://schemas.openxmlformats.org/drawingml/2006/picture">
+                <pic:pic xmlns:pic="http://schemas.openxmlformats.org/drawingml/2006/picture">
+                  <pic:nvPicPr>
+                    <pic:cNvPr id="1" name=""/>
+                    <pic:cNvPicPr/>
+                  </pic:nvPicPr>
+                  <pic:blipFill>
+                    <a:blip r:embed="rId22"/>
+                    <a:stretch>
+                      <a:fillRect/>
+                    </a:stretch>
+                  </pic:blipFill>
+                  <pic:spPr>
+                    <a:xfrm>
+                      <a:off x="0" y="0"/>
+                      <a:ext cx="5629986" cy="2664946"/>
+                    </a:xfrm>
+                    <a:prstGeom prst="rect">
+                      <a:avLst/>
+                    </a:prstGeom>
+                  </pic:spPr>
+                </pic:pic>
+              </a:graphicData>
+            </a:graphic>
+          </wp:inline>
+        </w:drawing>
+      </w:r>
+    </w:p>
+    <w:p>
+      <w:pPr>
+        <w:spacing w:after="0"/>
+        <w:rPr>
+          <w:rFonts w:eastAsia="Arial" w:cstheme="minorHAnsi"/>
+          <w:b/>
+          <w:bCs/>
+          <w:color w:val="000000" w:themeColor="text1"/>
+          <w:sz w:val="24"/>
+          <w:szCs w:val="24"/>
+        </w:rPr>
+      </w:pPr>
+      <w:r>
+        <w:rPr>
+          <w:rFonts w:eastAsia="Arial" w:cstheme="minorHAnsi"/>
+          <w:b/>
+          <w:bCs/>
+          <w:color w:val="000000" w:themeColor="text1"/>
+          <w:sz w:val="24"/>
+          <w:szCs w:val="24"/>
+        </w:rPr>
+        <w:lastRenderedPageBreak/>
+        <w:drawing>
+          <wp:inline distT="0" distB="0" distL="0" distR="0" wp14:anchorId="061FB4A5" wp14:editId="374B7476">
+            <wp:extent cx="5943600" cy="2199005"/>
+            <wp:effectExtent l="0" t="0" r="0" b="0"/>
+            <wp:docPr id="17" name="Picture 17"/>
+            <wp:cNvGraphicFramePr>
+              <a:graphicFrameLocks xmlns:a="http://schemas.openxmlformats.org/drawingml/2006/main" noChangeAspect="1"/>
+            </wp:cNvGraphicFramePr>
+            <a:graphic xmlns:a="http://schemas.openxmlformats.org/drawingml/2006/main">
+              <a:graphicData uri="http://schemas.openxmlformats.org/drawingml/2006/picture">
+                <pic:pic xmlns:pic="http://schemas.openxmlformats.org/drawingml/2006/picture">
+                  <pic:nvPicPr>
+                    <pic:cNvPr id="1" name=""/>
+                    <pic:cNvPicPr/>
+                  </pic:nvPicPr>
+                  <pic:blipFill>
+                    <a:blip r:embed="rId23"/>
+                    <a:stretch>
+                      <a:fillRect/>
+                    </a:stretch>
+                  </pic:blipFill>
+                  <pic:spPr>
+                    <a:xfrm>
+                      <a:off x="0" y="0"/>
+                      <a:ext cx="5943600" cy="2199005"/>
+                    </a:xfrm>
+                    <a:prstGeom prst="rect">
+                      <a:avLst/>
+                    </a:prstGeom>
+                  </pic:spPr>
+                </pic:pic>
+              </a:graphicData>
+            </a:graphic>
+          </wp:inline>
+        </w:drawing>
+      </w:r>
+    </w:p>
+    <w:p>
+      <w:pPr>
+        <w:spacing w:after="0"/>
+        <w:rPr>
+          <w:rFonts w:eastAsia="Arial" w:cstheme="minorHAnsi"/>
+          <w:b/>
+          <w:bCs/>
+          <w:color w:val="000000" w:themeColor="text1"/>
+          <w:sz w:val="24"/>
+          <w:szCs w:val="24"/>
+        </w:rPr>
+      </w:pPr>
+      <w:r>
+        <w:rPr>
+          <w:rFonts w:eastAsia="Arial" w:cstheme="minorHAnsi"/>
+          <w:b/>
+          <w:bCs/>
+          <w:color w:val="000000" w:themeColor="text1"/>
+          <w:sz w:val="24"/>
+          <w:szCs w:val="24"/>
+        </w:rPr>
+        <w:drawing>
+          <wp:inline distT="0" distB="0" distL="0" distR="0" wp14:anchorId="0492A1E7" wp14:editId="1B8E3D75">
+            <wp:extent cx="5943600" cy="1753235"/>
+            <wp:effectExtent l="0" t="0" r="0" b="0"/>
+            <wp:docPr id="18" name="Picture 18"/>
+            <wp:cNvGraphicFramePr>
+              <a:graphicFrameLocks xmlns:a="http://schemas.openxmlformats.org/drawingml/2006/main" noChangeAspect="1"/>
+            </wp:cNvGraphicFramePr>
+            <a:graphic xmlns:a="http://schemas.openxmlformats.org/drawingml/2006/main">
+              <a:graphicData uri="http://schemas.openxmlformats.org/drawingml/2006/picture">
+                <pic:pic xmlns:pic="http://schemas.openxmlformats.org/drawingml/2006/picture">
+                  <pic:nvPicPr>
+                    <pic:cNvPr id="1" name=""/>
+                    <pic:cNvPicPr/>
+                  </pic:nvPicPr>
+                  <pic:blipFill>
+                    <a:blip r:embed="rId24"/>
+                    <a:stretch>
+                      <a:fillRect/>
+                    </a:stretch>
+                  </pic:blipFill>
+                  <pic:spPr>
+                    <a:xfrm>
+                      <a:off x="0" y="0"/>
+                      <a:ext cx="5943600" cy="1753235"/>
+                    </a:xfrm>
+                    <a:prstGeom prst="rect">
+                      <a:avLst/>
+                    </a:prstGeom>
+                  </pic:spPr>
+                </pic:pic>
+              </a:graphicData>
+            </a:graphic>
+          </wp:inline>
+        </w:drawing>
+      </w:r>
+    </w:p>
+    <w:p>
+      <w:pPr>
+        <w:spacing w:after="0"/>
+        <w:rPr>
+          <w:rFonts w:eastAsia="Arial" w:cstheme="minorHAnsi"/>
+          <w:b/>
+          <w:bCs/>
+          <w:color w:val="000000" w:themeColor="text1"/>
+          <w:sz w:val="24"/>
+          <w:szCs w:val="24"/>
+        </w:rPr>
+      </w:pPr>
+    </w:p>
+    <w:p>
+      <w:pPr>
+        <w:spacing w:after="0"/>
+        <w:rPr>
+          <w:rFonts w:eastAsia="Arial" w:cstheme="minorHAnsi"/>
+          <w:b/>
+          <w:bCs/>
+          <w:color w:val="000000" w:themeColor="text1"/>
+          <w:sz w:val="24"/>
+          <w:szCs w:val="24"/>
+        </w:rPr>
+      </w:pPr>
+      <w:r>
+        <w:rPr>
+          <w:rFonts w:eastAsia="Arial" w:cstheme="minorHAnsi"/>
+          <w:b/>
+          <w:bCs/>
+          <w:color w:val="000000" w:themeColor="text1"/>
+          <w:sz w:val="24"/>
+          <w:szCs w:val="24"/>
+        </w:rPr>
+        <w:t xml:space="preserve">One </w:t>
+      </w:r>
+      <w:proofErr w:type="gramStart"/>
+      <w:r>
+        <w:rPr>
+          <w:rFonts w:eastAsia="Arial" w:cstheme="minorHAnsi"/>
+          <w:b/>
+          <w:bCs/>
+          <w:color w:val="000000" w:themeColor="text1"/>
+          <w:sz w:val="24"/>
+          <w:szCs w:val="24"/>
+        </w:rPr>
+        <w:t>Year</w:t>
+      </w:r>
+      <w:r>
+        <w:rPr>
+          <w:rFonts w:eastAsia="Arial" w:cstheme="minorHAnsi"/>
+          <w:b/>
+          <w:bCs/>
+          <w:color w:val="000000" w:themeColor="text1"/>
+          <w:sz w:val="24"/>
+          <w:szCs w:val="24"/>
+        </w:rPr>
+        <w:t xml:space="preserve">  returns</w:t>
+      </w:r>
+      <w:proofErr w:type="gramEnd"/>
+      <w:r>
+        <w:rPr>
+          <w:rFonts w:eastAsia="Arial" w:cstheme="minorHAnsi"/>
+          <w:b/>
+          <w:bCs/>
+          <w:color w:val="000000" w:themeColor="text1"/>
+          <w:sz w:val="24"/>
+          <w:szCs w:val="24"/>
+        </w:rPr>
+        <w:t xml:space="preserve"> -&gt; </w:t>
+      </w:r>
+    </w:p>
+    <w:p>
+      <w:pPr>
+        <w:spacing w:after="0"/>
+        <w:rPr>
+          <w:rFonts w:eastAsia="Arial" w:cstheme="minorHAnsi"/>
+          <w:b/>
+          <w:bCs/>
+          <w:color w:val="000000" w:themeColor="text1"/>
+          <w:sz w:val="24"/>
+          <w:szCs w:val="24"/>
+        </w:rPr>
+      </w:pPr>
+    </w:p>
+    <w:p>
+      <w:pPr>
+        <w:spacing w:after="0"/>
+        <w:rPr>
+          <w:rFonts w:eastAsia="Arial" w:cstheme="minorHAnsi"/>
+          <w:b/>
+          <w:bCs/>
+          <w:color w:val="000000" w:themeColor="text1"/>
+          <w:sz w:val="24"/>
+          <w:szCs w:val="24"/>
+        </w:rPr>
+      </w:pPr>
+      <w:r>
+        <w:rPr>
+          <w:rFonts w:eastAsia="Arial" w:cstheme="minorHAnsi"/>
+          <w:b/>
+          <w:bCs/>
+          <w:color w:val="000000" w:themeColor="text1"/>
+          <w:sz w:val="24"/>
+          <w:szCs w:val="24"/>
+        </w:rPr>
+        <w:drawing>
+          <wp:inline distT="0" distB="0" distL="0" distR="0" wp14:anchorId="4B095B00" wp14:editId="2BF14315">
+            <wp:extent cx="5943600" cy="3004820"/>
+            <wp:effectExtent l="0" t="0" r="0" b="5080"/>
+            <wp:docPr id="16" name="Picture 16"/>
+            <wp:cNvGraphicFramePr>
+              <a:graphicFrameLocks xmlns:a="http://schemas.openxmlformats.org/drawingml/2006/main" noChangeAspect="1"/>
+            </wp:cNvGraphicFramePr>
+            <a:graphic xmlns:a="http://schemas.openxmlformats.org/drawingml/2006/main">
+              <a:graphicData uri="http://schemas.openxmlformats.org/drawingml/2006/picture">
+                <pic:pic xmlns:pic="http://schemas.openxmlformats.org/drawingml/2006/picture">
+                  <pic:nvPicPr>
+                    <pic:cNvPr id="1" name=""/>
+                    <pic:cNvPicPr/>
+                  </pic:nvPicPr>
+                  <pic:blipFill>
+                    <a:blip r:embed="rId25"/>
+                    <a:stretch>
+                      <a:fillRect/>
+                    </a:stretch>
+                  </pic:blipFill>
+                  <pic:spPr>
+                    <a:xfrm>
+                      <a:off x="0" y="0"/>
+                      <a:ext cx="5943600" cy="3004820"/>
+                    </a:xfrm>
+                    <a:prstGeom prst="rect">
+                      <a:avLst/>
+                    </a:prstGeom>
+                  </pic:spPr>
+                </pic:pic>
+              </a:graphicData>
+            </a:graphic>
+          </wp:inline>
+        </w:drawing>
+      </w:r>
+    </w:p>
+    <w:p>
+      <w:pPr>
+        <w:spacing w:after="0"/>
+        <w:rPr>
+          <w:rFonts w:eastAsia="Arial" w:cstheme="minorHAnsi"/>
+          <w:b/>
+          <w:bCs/>
+          <w:color w:val="000000" w:themeColor="text1"/>
+          <w:sz w:val="24"/>
+          <w:szCs w:val="24"/>
+        </w:rPr>
+      </w:pPr>
+    </w:p>
+    <w:p>
+      <w:pPr>
+        <w:spacing w:after="0"/>
+        <w:rPr>
+          <w:rFonts w:eastAsia="Arial" w:cstheme="minorHAnsi"/>
+          <w:b/>
+          <w:bCs/>
+          <w:color w:val="000000" w:themeColor="text1"/>
+          <w:sz w:val="24"/>
+          <w:szCs w:val="24"/>
+        </w:rPr>
+      </w:pPr>
+    </w:p>
+    <w:p>
+      <w:pPr>
+        <w:spacing w:after="0"/>
+        <w:rPr>
+          <w:rFonts w:eastAsia="Arial" w:cstheme="minorHAnsi"/>
+          <w:color w:val="000000" w:themeColor="text1"/>
+          <w:sz w:val="24"/>
+          <w:szCs w:val="24"/>
+        </w:rPr>
+      </w:pPr>
+    </w:p>
+    <w:p>
+      <w:pPr>
+        <w:spacing w:after="0"/>
+        <w:rPr>
+          <w:rFonts w:eastAsia="Arial" w:cstheme="minorHAnsi"/>
+          <w:color w:val="000000" w:themeColor="text1"/>
+          <w:sz w:val="24"/>
+          <w:szCs w:val="24"/>
+        </w:rPr>
+      </w:pPr>
+      <w:r>
+        <w:rPr>
+          <w:rFonts w:eastAsia="Arial" w:cstheme="minorHAnsi"/>
+          <w:color w:val="000000" w:themeColor="text1"/>
+          <w:sz w:val="24"/>
+          <w:szCs w:val="24"/>
+        </w:rPr>
+        <w:lastRenderedPageBreak/>
+        <w:drawing>
+          <wp:inline distT="0" distB="0" distL="0" distR="0" wp14:anchorId="237493A4" wp14:editId="45EFB5A2">
+            <wp:extent cx="5943600" cy="2679065"/>
+            <wp:effectExtent l="0" t="0" r="0" b="6985"/>
+            <wp:docPr id="19" name="Picture 19"/>
+            <wp:cNvGraphicFramePr>
+              <a:graphicFrameLocks xmlns:a="http://schemas.openxmlformats.org/drawingml/2006/main" noChangeAspect="1"/>
+            </wp:cNvGraphicFramePr>
+            <a:graphic xmlns:a="http://schemas.openxmlformats.org/drawingml/2006/main">
+              <a:graphicData uri="http://schemas.openxmlformats.org/drawingml/2006/picture">
+                <pic:pic xmlns:pic="http://schemas.openxmlformats.org/drawingml/2006/picture">
+                  <pic:nvPicPr>
+                    <pic:cNvPr id="1" name=""/>
+                    <pic:cNvPicPr/>
+                  </pic:nvPicPr>
+                  <pic:blipFill>
+                    <a:blip r:embed="rId26"/>
+                    <a:stretch>
+                      <a:fillRect/>
+                    </a:stretch>
+                  </pic:blipFill>
+                  <pic:spPr>
+                    <a:xfrm>
+                      <a:off x="0" y="0"/>
+                      <a:ext cx="5943600" cy="2679065"/>
+                    </a:xfrm>
+                    <a:prstGeom prst="rect">
+                      <a:avLst/>
+                    </a:prstGeom>
+                  </pic:spPr>
+                </pic:pic>
+              </a:graphicData>
+            </a:graphic>
+          </wp:inline>
+        </w:drawing>
+      </w:r>
+    </w:p>
+    <w:p>
+      <w:pPr>
+        <w:spacing w:after="0"/>
+        <w:rPr>
+          <w:rFonts w:eastAsia="Arial" w:cstheme="minorHAnsi"/>
+          <w:color w:val="000000" w:themeColor="text1"/>
+          <w:sz w:val="24"/>
+          <w:szCs w:val="24"/>
+        </w:rPr>
+      </w:pPr>
+    </w:p>
+    <w:p>
+      <w:pPr>
+        <w:spacing w:after="0"/>
+        <w:rPr>
+          <w:rFonts w:eastAsia="Arial" w:cstheme="minorHAnsi"/>
+          <w:color w:val="000000" w:themeColor="text1"/>
+          <w:sz w:val="24"/>
+          <w:szCs w:val="24"/>
+        </w:rPr>
+      </w:pPr>
+      <w:r>
+        <w:rPr>
+          <w:rFonts w:eastAsia="Arial" w:cstheme="minorHAnsi"/>
+          <w:color w:val="000000" w:themeColor="text1"/>
+          <w:sz w:val="24"/>
+          <w:szCs w:val="24"/>
+        </w:rPr>
+        <w:drawing>
+          <wp:inline distT="0" distB="0" distL="0" distR="0" wp14:anchorId="6F15751E" wp14:editId="44B8B51D">
+            <wp:extent cx="5943600" cy="1527810"/>
+            <wp:effectExtent l="0" t="0" r="0" b="0"/>
+            <wp:docPr id="20" name="Picture 20"/>
+            <wp:cNvGraphicFramePr>
+              <a:graphicFrameLocks xmlns:a="http://schemas.openxmlformats.org/drawingml/2006/main" noChangeAspect="1"/>
+            </wp:cNvGraphicFramePr>
+            <a:graphic xmlns:a="http://schemas.openxmlformats.org/drawingml/2006/main">
+              <a:graphicData uri="http://schemas.openxmlformats.org/drawingml/2006/picture">
+                <pic:pic xmlns:pic="http://schemas.openxmlformats.org/drawingml/2006/picture">
+                  <pic:nvPicPr>
+                    <pic:cNvPr id="1" name=""/>
+                    <pic:cNvPicPr/>
+                  </pic:nvPicPr>
+                  <pic:blipFill>
+                    <a:blip r:embed="rId27"/>
+                    <a:stretch>
+                      <a:fillRect/>
+                    </a:stretch>
+                  </pic:blipFill>
+                  <pic:spPr>
+                    <a:xfrm>
+                      <a:off x="0" y="0"/>
+                      <a:ext cx="5943600" cy="1527810"/>
+                    </a:xfrm>
+                    <a:prstGeom prst="rect">
+                      <a:avLst/>
+                    </a:prstGeom>
+                  </pic:spPr>
+                </pic:pic>
+              </a:graphicData>
+            </a:graphic>
+          </wp:inline>
+        </w:drawing>
+      </w:r>
+    </w:p>
+    <w:p>
+      <w:pPr>
+        <w:spacing w:after="0"/>
+        <w:rPr>
+          <w:rFonts w:eastAsia="Arial" w:cstheme="minorHAnsi"/>
           <w:color w:val="000000" w:themeColor="text1"/>
           <w:sz w:val="24"/>
           <w:szCs w:val="24"/>
@@ -2514,7 +2983,7 @@
   <w:style w:type="paragraph" w:default="1" w:styleId="Normal">
     <w:name w:val="Normal"/>
     <w:qFormat/>
-    <w:rsid w:val="00E60525"/>
+    <w:rsid w:val="005F3BF0"/>
   </w:style>
   <w:style w:type="character" w:default="1" w:styleId="DefaultParagraphFont">
     <w:name w:val="Default Paragraph Font"/>

</xml_diff>

<commit_message>
Added the milestone 3 screenshots and tried milestone 2 part 4 query
</commit_message>
<xml_diff>
--- a/Analytics Assignment screeshots PRAGNYA _Y S.docx
+++ b/Analytics Assignment screeshots PRAGNYA _Y S.docx
@@ -1492,6 +1492,7 @@
           <w:rFonts w:eastAsia="Arial" w:cstheme="minorHAnsi"/>
           <w:b/>
           <w:bCs/>
+          <w:noProof/>
           <w:color w:val="000000" w:themeColor="text1"/>
           <w:sz w:val="24"/>
           <w:szCs w:val="24"/>
@@ -1550,6 +1551,7 @@
           <w:rFonts w:eastAsia="Arial" w:cstheme="minorHAnsi"/>
           <w:b/>
           <w:bCs/>
+          <w:noProof/>
           <w:color w:val="000000" w:themeColor="text1"/>
           <w:sz w:val="24"/>
           <w:szCs w:val="24"/>
@@ -1609,6 +1611,7 @@
           <w:rFonts w:eastAsia="Arial" w:cstheme="minorHAnsi"/>
           <w:b/>
           <w:bCs/>
+          <w:noProof/>
           <w:color w:val="000000" w:themeColor="text1"/>
           <w:sz w:val="24"/>
           <w:szCs w:val="24"/>
@@ -1752,6 +1755,7 @@
           <w:rFonts w:eastAsia="Arial" w:cstheme="minorHAnsi"/>
           <w:b/>
           <w:bCs/>
+          <w:noProof/>
           <w:color w:val="000000" w:themeColor="text1"/>
           <w:sz w:val="24"/>
           <w:szCs w:val="24"/>
@@ -1843,6 +1847,7 @@
       <w:r>
         <w:rPr>
           <w:rFonts w:eastAsia="Arial" w:cstheme="minorHAnsi"/>
+          <w:noProof/>
           <w:color w:val="000000" w:themeColor="text1"/>
           <w:sz w:val="24"/>
           <w:szCs w:val="24"/>
@@ -1909,6 +1914,7 @@
       <w:r>
         <w:rPr>
           <w:rFonts w:eastAsia="Arial" w:cstheme="minorHAnsi"/>
+          <w:noProof/>
           <w:color w:val="000000" w:themeColor="text1"/>
           <w:sz w:val="24"/>
           <w:szCs w:val="24"/>
@@ -1975,6 +1981,414 @@
     <w:p>
       <w:pPr>
         <w:spacing w:after="0"/>
+        <w:ind w:left="360"/>
+        <w:rPr>
+          <w:b/>
+          <w:bCs/>
+          <w:sz w:val="28"/>
+          <w:szCs w:val="28"/>
+        </w:rPr>
+      </w:pPr>
+      <w:r>
+        <w:rPr>
+          <w:b/>
+          <w:bCs/>
+          <w:sz w:val="28"/>
+          <w:szCs w:val="28"/>
+        </w:rPr>
+        <w:t>4.</w:t>
+      </w:r>
+    </w:p>
+    <w:p>
+      <w:pPr>
+        <w:shd w:val="clear" w:color="auto" w:fill="FFFFFF"/>
+        <w:spacing w:after="0" w:line="240" w:lineRule="auto"/>
+        <w:ind w:firstLine="360"/>
+        <w:textAlignment w:val="baseline"/>
+        <w:rPr>
+          <w:rFonts w:ascii="Arial" w:hAnsi="Arial" w:cs="Arial"/>
+          <w:color w:val="000000"/>
+        </w:rPr>
+      </w:pPr>
+      <w:r>
+        <w:rPr>
+          <w:rFonts w:ascii="Arial" w:hAnsi="Arial" w:cs="Arial"/>
+          <w:color w:val="000000"/>
+        </w:rPr>
+        <w:t xml:space="preserve">Weekly, monthly and </w:t>
+      </w:r>
+      <w:proofErr w:type="spellStart"/>
+      <w:r>
+        <w:rPr>
+          <w:rFonts w:ascii="Arial" w:hAnsi="Arial" w:cs="Arial"/>
+          <w:color w:val="000000"/>
+        </w:rPr>
+        <w:t>ytd</w:t>
+      </w:r>
+      <w:proofErr w:type="spellEnd"/>
+      <w:r>
+        <w:rPr>
+          <w:rFonts w:ascii="Arial" w:hAnsi="Arial" w:cs="Arial"/>
+          <w:color w:val="000000"/>
+        </w:rPr>
+        <w:t xml:space="preserve"> results for all funds in liquid fund category</w:t>
+      </w:r>
+    </w:p>
+    <w:p>
+      <w:pPr>
+        <w:shd w:val="clear" w:color="auto" w:fill="FFFFFF"/>
+        <w:spacing w:after="0" w:line="240" w:lineRule="auto"/>
+        <w:ind w:firstLine="360"/>
+        <w:textAlignment w:val="baseline"/>
+        <w:rPr>
+          <w:rFonts w:ascii="Arial" w:hAnsi="Arial" w:cs="Arial"/>
+          <w:color w:val="000000"/>
+        </w:rPr>
+      </w:pPr>
+    </w:p>
+    <w:p>
+      <w:pPr>
+        <w:shd w:val="clear" w:color="auto" w:fill="FFFFFF"/>
+        <w:spacing w:after="0" w:line="240" w:lineRule="auto"/>
+        <w:ind w:firstLine="360"/>
+        <w:textAlignment w:val="baseline"/>
+        <w:rPr>
+          <w:rFonts w:ascii="Arial" w:hAnsi="Arial" w:cs="Arial"/>
+          <w:color w:val="000000"/>
+        </w:rPr>
+      </w:pPr>
+      <w:r>
+        <w:rPr>
+          <w:rFonts w:ascii="Arial" w:hAnsi="Arial" w:cs="Arial"/>
+          <w:color w:val="000000"/>
+        </w:rPr>
+        <w:drawing>
+          <wp:inline distT="0" distB="0" distL="0" distR="0" wp14:anchorId="1E7C40A1" wp14:editId="4EF9067C">
+            <wp:extent cx="5943600" cy="2788920"/>
+            <wp:effectExtent l="0" t="0" r="0" b="0"/>
+            <wp:docPr id="21" name="Picture 21"/>
+            <wp:cNvGraphicFramePr>
+              <a:graphicFrameLocks xmlns:a="http://schemas.openxmlformats.org/drawingml/2006/main" noChangeAspect="1"/>
+            </wp:cNvGraphicFramePr>
+            <a:graphic xmlns:a="http://schemas.openxmlformats.org/drawingml/2006/main">
+              <a:graphicData uri="http://schemas.openxmlformats.org/drawingml/2006/picture">
+                <pic:pic xmlns:pic="http://schemas.openxmlformats.org/drawingml/2006/picture">
+                  <pic:nvPicPr>
+                    <pic:cNvPr id="1" name=""/>
+                    <pic:cNvPicPr/>
+                  </pic:nvPicPr>
+                  <pic:blipFill>
+                    <a:blip r:embed="rId28"/>
+                    <a:stretch>
+                      <a:fillRect/>
+                    </a:stretch>
+                  </pic:blipFill>
+                  <pic:spPr>
+                    <a:xfrm>
+                      <a:off x="0" y="0"/>
+                      <a:ext cx="5943600" cy="2788920"/>
+                    </a:xfrm>
+                    <a:prstGeom prst="rect">
+                      <a:avLst/>
+                    </a:prstGeom>
+                  </pic:spPr>
+                </pic:pic>
+              </a:graphicData>
+            </a:graphic>
+          </wp:inline>
+        </w:drawing>
+      </w:r>
+    </w:p>
+    <w:p>
+      <w:pPr>
+        <w:spacing w:after="0"/>
+        <w:jc w:val="center"/>
+        <w:rPr>
+          <w:b/>
+          <w:bCs/>
+          <w:sz w:val="28"/>
+          <w:szCs w:val="28"/>
+        </w:rPr>
+      </w:pPr>
+      <w:r>
+        <w:rPr>
+          <w:b/>
+          <w:bCs/>
+          <w:sz w:val="28"/>
+          <w:szCs w:val="28"/>
+        </w:rPr>
+        <w:lastRenderedPageBreak/>
+        <w:t xml:space="preserve">MILESTONE </w:t>
+      </w:r>
+      <w:r>
+        <w:rPr>
+          <w:b/>
+          <w:bCs/>
+          <w:sz w:val="28"/>
+          <w:szCs w:val="28"/>
+        </w:rPr>
+        <w:t>3</w:t>
+      </w:r>
+    </w:p>
+    <w:p>
+      <w:pPr>
+        <w:spacing w:after="0"/>
+        <w:jc w:val="both"/>
+        <w:rPr>
+          <w:b/>
+          <w:bCs/>
+          <w:sz w:val="28"/>
+          <w:szCs w:val="28"/>
+        </w:rPr>
+      </w:pPr>
+      <w:r>
+        <w:rPr>
+          <w:b/>
+          <w:bCs/>
+          <w:sz w:val="28"/>
+          <w:szCs w:val="28"/>
+        </w:rPr>
+        <w:t>1.</w:t>
+      </w:r>
+    </w:p>
+    <w:p>
+      <w:pPr>
+        <w:shd w:val="clear" w:color="auto" w:fill="FFFFFF"/>
+        <w:spacing w:before="200" w:after="0" w:line="240" w:lineRule="auto"/>
+        <w:textAlignment w:val="baseline"/>
+        <w:rPr>
+          <w:rFonts w:ascii="Arial" w:hAnsi="Arial" w:cs="Arial"/>
+          <w:color w:val="222222"/>
+        </w:rPr>
+      </w:pPr>
+      <w:r>
+        <w:rPr>
+          <w:b/>
+          <w:bCs/>
+          <w:sz w:val="28"/>
+          <w:szCs w:val="28"/>
+        </w:rPr>
+        <w:t xml:space="preserve">     </w:t>
+      </w:r>
+      <w:r>
+        <w:rPr>
+          <w:rFonts w:ascii="Arial" w:hAnsi="Arial" w:cs="Arial"/>
+          <w:color w:val="222222"/>
+        </w:rPr>
+        <w:t xml:space="preserve">Plot performance of </w:t>
+      </w:r>
+      <w:proofErr w:type="spellStart"/>
+      <w:r>
+        <w:rPr>
+          <w:rFonts w:ascii="Arial" w:hAnsi="Arial" w:cs="Arial"/>
+          <w:color w:val="222222"/>
+        </w:rPr>
+        <w:t>upto</w:t>
+      </w:r>
+      <w:proofErr w:type="spellEnd"/>
+      <w:r>
+        <w:rPr>
+          <w:rFonts w:ascii="Arial" w:hAnsi="Arial" w:cs="Arial"/>
+          <w:color w:val="222222"/>
+        </w:rPr>
+        <w:t xml:space="preserve"> 3 funds for the past 3 months. [line]</w:t>
+      </w:r>
+    </w:p>
+    <w:p>
+      <w:pPr>
+        <w:shd w:val="clear" w:color="auto" w:fill="FFFFFF"/>
+        <w:spacing w:before="200" w:after="0" w:line="240" w:lineRule="auto"/>
+        <w:textAlignment w:val="baseline"/>
+        <w:rPr>
+          <w:rFonts w:ascii="Arial" w:hAnsi="Arial" w:cs="Arial"/>
+          <w:color w:val="000000"/>
+        </w:rPr>
+      </w:pPr>
+    </w:p>
+    <w:p>
+      <w:pPr>
+        <w:spacing w:after="0"/>
+        <w:rPr>
+          <w:b/>
+          <w:bCs/>
+          <w:sz w:val="28"/>
+          <w:szCs w:val="28"/>
+        </w:rPr>
+      </w:pPr>
+      <w:r>
+        <w:rPr>
+          <w:b/>
+          <w:bCs/>
+          <w:sz w:val="28"/>
+          <w:szCs w:val="28"/>
+        </w:rPr>
+        <w:drawing>
+          <wp:inline distT="0" distB="0" distL="0" distR="0" wp14:anchorId="49B0E0F9" wp14:editId="74BAF878">
+            <wp:extent cx="5943600" cy="2987040"/>
+            <wp:effectExtent l="0" t="0" r="0" b="3810"/>
+            <wp:docPr id="23" name="Picture 23"/>
+            <wp:cNvGraphicFramePr>
+              <a:graphicFrameLocks xmlns:a="http://schemas.openxmlformats.org/drawingml/2006/main" noChangeAspect="1"/>
+            </wp:cNvGraphicFramePr>
+            <a:graphic xmlns:a="http://schemas.openxmlformats.org/drawingml/2006/main">
+              <a:graphicData uri="http://schemas.openxmlformats.org/drawingml/2006/picture">
+                <pic:pic xmlns:pic="http://schemas.openxmlformats.org/drawingml/2006/picture">
+                  <pic:nvPicPr>
+                    <pic:cNvPr id="1" name=""/>
+                    <pic:cNvPicPr/>
+                  </pic:nvPicPr>
+                  <pic:blipFill>
+                    <a:blip r:embed="rId29"/>
+                    <a:stretch>
+                      <a:fillRect/>
+                    </a:stretch>
+                  </pic:blipFill>
+                  <pic:spPr>
+                    <a:xfrm>
+                      <a:off x="0" y="0"/>
+                      <a:ext cx="5943600" cy="2987040"/>
+                    </a:xfrm>
+                    <a:prstGeom prst="rect">
+                      <a:avLst/>
+                    </a:prstGeom>
+                  </pic:spPr>
+                </pic:pic>
+              </a:graphicData>
+            </a:graphic>
+          </wp:inline>
+        </w:drawing>
+      </w:r>
+    </w:p>
+    <w:p>
+      <w:pPr>
+        <w:spacing w:after="0"/>
+        <w:rPr>
+          <w:b/>
+          <w:bCs/>
+          <w:sz w:val="28"/>
+          <w:szCs w:val="28"/>
+        </w:rPr>
+      </w:pPr>
+    </w:p>
+    <w:p>
+      <w:pPr>
+        <w:spacing w:after="0"/>
+        <w:rPr>
+          <w:b/>
+          <w:bCs/>
+          <w:sz w:val="28"/>
+          <w:szCs w:val="28"/>
+        </w:rPr>
+      </w:pPr>
+      <w:r>
+        <w:rPr>
+          <w:b/>
+          <w:bCs/>
+          <w:sz w:val="28"/>
+          <w:szCs w:val="28"/>
+        </w:rPr>
+        <w:t>3.</w:t>
+      </w:r>
+    </w:p>
+    <w:p>
+      <w:pPr>
+        <w:shd w:val="clear" w:color="auto" w:fill="FFFFFF"/>
+        <w:spacing w:after="0" w:line="240" w:lineRule="auto"/>
+        <w:ind w:firstLine="360"/>
+        <w:textAlignment w:val="baseline"/>
+        <w:rPr>
+          <w:rFonts w:ascii="Arial" w:hAnsi="Arial" w:cs="Arial"/>
+          <w:color w:val="000000"/>
+        </w:rPr>
+      </w:pPr>
+    </w:p>
+    <w:p>
+      <w:pPr>
+        <w:shd w:val="clear" w:color="auto" w:fill="FFFFFF"/>
+        <w:spacing w:after="0" w:line="240" w:lineRule="auto"/>
+        <w:ind w:left="360"/>
+        <w:textAlignment w:val="baseline"/>
+        <w:rPr>
+          <w:rFonts w:ascii="Arial" w:hAnsi="Arial" w:cs="Arial"/>
+          <w:color w:val="222222"/>
+        </w:rPr>
+      </w:pPr>
+      <w:r>
+        <w:rPr>
+          <w:rFonts w:ascii="Arial" w:hAnsi="Arial" w:cs="Arial"/>
+          <w:color w:val="222222"/>
+        </w:rPr>
+        <w:t>Distribution of latest mutual funds based on category. [pie]</w:t>
+      </w:r>
+    </w:p>
+    <w:p>
+      <w:pPr>
+        <w:shd w:val="clear" w:color="auto" w:fill="FFFFFF"/>
+        <w:spacing w:after="0" w:line="240" w:lineRule="auto"/>
+        <w:ind w:firstLine="360"/>
+        <w:textAlignment w:val="baseline"/>
+        <w:rPr>
+          <w:rFonts w:ascii="Arial" w:hAnsi="Arial" w:cs="Arial"/>
+          <w:color w:val="000000"/>
+        </w:rPr>
+      </w:pPr>
+    </w:p>
+    <w:p>
+      <w:pPr>
+        <w:shd w:val="clear" w:color="auto" w:fill="FFFFFF"/>
+        <w:spacing w:after="0" w:line="240" w:lineRule="auto"/>
+        <w:ind w:firstLine="360"/>
+        <w:textAlignment w:val="baseline"/>
+        <w:rPr>
+          <w:rFonts w:ascii="Arial" w:hAnsi="Arial" w:cs="Arial"/>
+          <w:color w:val="000000"/>
+        </w:rPr>
+      </w:pPr>
+      <w:r>
+        <w:rPr>
+          <w:rFonts w:ascii="Arial" w:hAnsi="Arial" w:cs="Arial"/>
+          <w:color w:val="000000"/>
+        </w:rPr>
+        <w:drawing>
+          <wp:inline distT="0" distB="0" distL="0" distR="0" wp14:anchorId="45661328" wp14:editId="4F31AD3F">
+            <wp:extent cx="5943600" cy="2962275"/>
+            <wp:effectExtent l="0" t="0" r="0" b="9525"/>
+            <wp:docPr id="22" name="Picture 22"/>
+            <wp:cNvGraphicFramePr>
+              <a:graphicFrameLocks xmlns:a="http://schemas.openxmlformats.org/drawingml/2006/main" noChangeAspect="1"/>
+            </wp:cNvGraphicFramePr>
+            <a:graphic xmlns:a="http://schemas.openxmlformats.org/drawingml/2006/main">
+              <a:graphicData uri="http://schemas.openxmlformats.org/drawingml/2006/picture">
+                <pic:pic xmlns:pic="http://schemas.openxmlformats.org/drawingml/2006/picture">
+                  <pic:nvPicPr>
+                    <pic:cNvPr id="1" name=""/>
+                    <pic:cNvPicPr/>
+                  </pic:nvPicPr>
+                  <pic:blipFill>
+                    <a:blip r:embed="rId30"/>
+                    <a:stretch>
+                      <a:fillRect/>
+                    </a:stretch>
+                  </pic:blipFill>
+                  <pic:spPr>
+                    <a:xfrm>
+                      <a:off x="0" y="0"/>
+                      <a:ext cx="5943600" cy="2962275"/>
+                    </a:xfrm>
+                    <a:prstGeom prst="rect">
+                      <a:avLst/>
+                    </a:prstGeom>
+                  </pic:spPr>
+                </pic:pic>
+              </a:graphicData>
+            </a:graphic>
+          </wp:inline>
+        </w:drawing>
+      </w:r>
+    </w:p>
+    <w:p>
+      <w:pPr>
+        <w:spacing w:after="0"/>
         <w:rPr>
           <w:b/>
           <w:bCs/>
@@ -2055,7 +2469,7 @@
       <w:lvlText w:val="%1."/>
       <w:lvlJc w:val="left"/>
       <w:pPr>
-        <w:ind w:left="720" w:hanging="360"/>
+        <w:ind w:left="630" w:hanging="360"/>
       </w:pPr>
       <w:rPr>
         <w:rFonts w:hint="default"/>
@@ -2067,7 +2481,7 @@
       <w:lvlText w:val="%2."/>
       <w:lvlJc w:val="left"/>
       <w:pPr>
-        <w:ind w:left="1440" w:hanging="360"/>
+        <w:ind w:left="1350" w:hanging="360"/>
       </w:pPr>
     </w:lvl>
     <w:lvl w:ilvl="2" w:tplc="0409001B" w:tentative="1">
@@ -2076,7 +2490,7 @@
       <w:lvlText w:val="%3."/>
       <w:lvlJc w:val="right"/>
       <w:pPr>
-        <w:ind w:left="2160" w:hanging="180"/>
+        <w:ind w:left="2070" w:hanging="180"/>
       </w:pPr>
     </w:lvl>
     <w:lvl w:ilvl="3" w:tplc="0409000F" w:tentative="1">
@@ -2085,7 +2499,7 @@
       <w:lvlText w:val="%4."/>
       <w:lvlJc w:val="left"/>
       <w:pPr>
-        <w:ind w:left="2880" w:hanging="360"/>
+        <w:ind w:left="2790" w:hanging="360"/>
       </w:pPr>
     </w:lvl>
     <w:lvl w:ilvl="4" w:tplc="04090019" w:tentative="1">
@@ -2094,7 +2508,7 @@
       <w:lvlText w:val="%5."/>
       <w:lvlJc w:val="left"/>
       <w:pPr>
-        <w:ind w:left="3600" w:hanging="360"/>
+        <w:ind w:left="3510" w:hanging="360"/>
       </w:pPr>
     </w:lvl>
     <w:lvl w:ilvl="5" w:tplc="0409001B" w:tentative="1">
@@ -2103,7 +2517,7 @@
       <w:lvlText w:val="%6."/>
       <w:lvlJc w:val="right"/>
       <w:pPr>
-        <w:ind w:left="4320" w:hanging="180"/>
+        <w:ind w:left="4230" w:hanging="180"/>
       </w:pPr>
     </w:lvl>
     <w:lvl w:ilvl="6" w:tplc="0409000F" w:tentative="1">
@@ -2112,7 +2526,7 @@
       <w:lvlText w:val="%7."/>
       <w:lvlJc w:val="left"/>
       <w:pPr>
-        <w:ind w:left="5040" w:hanging="360"/>
+        <w:ind w:left="4950" w:hanging="360"/>
       </w:pPr>
     </w:lvl>
     <w:lvl w:ilvl="7" w:tplc="04090019" w:tentative="1">
@@ -2121,7 +2535,7 @@
       <w:lvlText w:val="%8."/>
       <w:lvlJc w:val="left"/>
       <w:pPr>
-        <w:ind w:left="5760" w:hanging="360"/>
+        <w:ind w:left="5670" w:hanging="360"/>
       </w:pPr>
     </w:lvl>
     <w:lvl w:ilvl="8" w:tplc="0409001B" w:tentative="1">
@@ -2130,11 +2544,100 @@
       <w:lvlText w:val="%9."/>
       <w:lvlJc w:val="right"/>
       <w:pPr>
-        <w:ind w:left="6480" w:hanging="180"/>
+        <w:ind w:left="6390" w:hanging="180"/>
       </w:pPr>
     </w:lvl>
   </w:abstractNum>
   <w:abstractNum w:abstractNumId="1" w15:restartNumberingAfterBreak="0">
+    <w:nsid w:val="150768D2"/>
+    <w:multiLevelType w:val="hybridMultilevel"/>
+    <w:tmpl w:val="B8CAD03C"/>
+    <w:lvl w:ilvl="0" w:tplc="0409000F">
+      <w:start w:val="1"/>
+      <w:numFmt w:val="decimal"/>
+      <w:lvlText w:val="%1."/>
+      <w:lvlJc w:val="left"/>
+      <w:pPr>
+        <w:ind w:left="720" w:hanging="360"/>
+      </w:pPr>
+      <w:rPr>
+        <w:rFonts w:hint="default"/>
+      </w:rPr>
+    </w:lvl>
+    <w:lvl w:ilvl="1" w:tplc="04090019" w:tentative="1">
+      <w:start w:val="1"/>
+      <w:numFmt w:val="lowerLetter"/>
+      <w:lvlText w:val="%2."/>
+      <w:lvlJc w:val="left"/>
+      <w:pPr>
+        <w:ind w:left="1440" w:hanging="360"/>
+      </w:pPr>
+    </w:lvl>
+    <w:lvl w:ilvl="2" w:tplc="0409001B" w:tentative="1">
+      <w:start w:val="1"/>
+      <w:numFmt w:val="lowerRoman"/>
+      <w:lvlText w:val="%3."/>
+      <w:lvlJc w:val="right"/>
+      <w:pPr>
+        <w:ind w:left="2160" w:hanging="180"/>
+      </w:pPr>
+    </w:lvl>
+    <w:lvl w:ilvl="3" w:tplc="0409000F" w:tentative="1">
+      <w:start w:val="1"/>
+      <w:numFmt w:val="decimal"/>
+      <w:lvlText w:val="%4."/>
+      <w:lvlJc w:val="left"/>
+      <w:pPr>
+        <w:ind w:left="2880" w:hanging="360"/>
+      </w:pPr>
+    </w:lvl>
+    <w:lvl w:ilvl="4" w:tplc="04090019" w:tentative="1">
+      <w:start w:val="1"/>
+      <w:numFmt w:val="lowerLetter"/>
+      <w:lvlText w:val="%5."/>
+      <w:lvlJc w:val="left"/>
+      <w:pPr>
+        <w:ind w:left="3600" w:hanging="360"/>
+      </w:pPr>
+    </w:lvl>
+    <w:lvl w:ilvl="5" w:tplc="0409001B" w:tentative="1">
+      <w:start w:val="1"/>
+      <w:numFmt w:val="lowerRoman"/>
+      <w:lvlText w:val="%6."/>
+      <w:lvlJc w:val="right"/>
+      <w:pPr>
+        <w:ind w:left="4320" w:hanging="180"/>
+      </w:pPr>
+    </w:lvl>
+    <w:lvl w:ilvl="6" w:tplc="0409000F" w:tentative="1">
+      <w:start w:val="1"/>
+      <w:numFmt w:val="decimal"/>
+      <w:lvlText w:val="%7."/>
+      <w:lvlJc w:val="left"/>
+      <w:pPr>
+        <w:ind w:left="5040" w:hanging="360"/>
+      </w:pPr>
+    </w:lvl>
+    <w:lvl w:ilvl="7" w:tplc="04090019" w:tentative="1">
+      <w:start w:val="1"/>
+      <w:numFmt w:val="lowerLetter"/>
+      <w:lvlText w:val="%8."/>
+      <w:lvlJc w:val="left"/>
+      <w:pPr>
+        <w:ind w:left="5760" w:hanging="360"/>
+      </w:pPr>
+    </w:lvl>
+    <w:lvl w:ilvl="8" w:tplc="0409001B" w:tentative="1">
+      <w:start w:val="1"/>
+      <w:numFmt w:val="lowerRoman"/>
+      <w:lvlText w:val="%9."/>
+      <w:lvlJc w:val="right"/>
+      <w:pPr>
+        <w:ind w:left="6480" w:hanging="180"/>
+      </w:pPr>
+    </w:lvl>
+  </w:abstractNum>
+  <w:abstractNum w:abstractNumId="2" w15:restartNumberingAfterBreak="0">
     <w:nsid w:val="21114EFE"/>
     <w:multiLevelType w:val="hybridMultilevel"/>
     <w:tmpl w:val="950C7842"/>
@@ -2223,7 +2726,7 @@
       </w:pPr>
     </w:lvl>
   </w:abstractNum>
-  <w:abstractNum w:abstractNumId="2" w15:restartNumberingAfterBreak="0">
+  <w:abstractNum w:abstractNumId="3" w15:restartNumberingAfterBreak="0">
     <w:nsid w:val="23C57431"/>
     <w:multiLevelType w:val="multilevel"/>
     <w:tmpl w:val="BACC9648"/>
@@ -2336,7 +2839,96 @@
       </w:pPr>
     </w:lvl>
   </w:abstractNum>
-  <w:abstractNum w:abstractNumId="3" w15:restartNumberingAfterBreak="0">
+  <w:abstractNum w:abstractNumId="4" w15:restartNumberingAfterBreak="0">
+    <w:nsid w:val="24807DE8"/>
+    <w:multiLevelType w:val="hybridMultilevel"/>
+    <w:tmpl w:val="BB1A8564"/>
+    <w:lvl w:ilvl="0" w:tplc="0409000F">
+      <w:start w:val="1"/>
+      <w:numFmt w:val="decimal"/>
+      <w:lvlText w:val="%1."/>
+      <w:lvlJc w:val="left"/>
+      <w:pPr>
+        <w:ind w:left="720" w:hanging="360"/>
+      </w:pPr>
+      <w:rPr>
+        <w:rFonts w:hint="default"/>
+      </w:rPr>
+    </w:lvl>
+    <w:lvl w:ilvl="1" w:tplc="04090019" w:tentative="1">
+      <w:start w:val="1"/>
+      <w:numFmt w:val="lowerLetter"/>
+      <w:lvlText w:val="%2."/>
+      <w:lvlJc w:val="left"/>
+      <w:pPr>
+        <w:ind w:left="1440" w:hanging="360"/>
+      </w:pPr>
+    </w:lvl>
+    <w:lvl w:ilvl="2" w:tplc="0409001B" w:tentative="1">
+      <w:start w:val="1"/>
+      <w:numFmt w:val="lowerRoman"/>
+      <w:lvlText w:val="%3."/>
+      <w:lvlJc w:val="right"/>
+      <w:pPr>
+        <w:ind w:left="2160" w:hanging="180"/>
+      </w:pPr>
+    </w:lvl>
+    <w:lvl w:ilvl="3" w:tplc="0409000F" w:tentative="1">
+      <w:start w:val="1"/>
+      <w:numFmt w:val="decimal"/>
+      <w:lvlText w:val="%4."/>
+      <w:lvlJc w:val="left"/>
+      <w:pPr>
+        <w:ind w:left="2880" w:hanging="360"/>
+      </w:pPr>
+    </w:lvl>
+    <w:lvl w:ilvl="4" w:tplc="04090019" w:tentative="1">
+      <w:start w:val="1"/>
+      <w:numFmt w:val="lowerLetter"/>
+      <w:lvlText w:val="%5."/>
+      <w:lvlJc w:val="left"/>
+      <w:pPr>
+        <w:ind w:left="3600" w:hanging="360"/>
+      </w:pPr>
+    </w:lvl>
+    <w:lvl w:ilvl="5" w:tplc="0409001B" w:tentative="1">
+      <w:start w:val="1"/>
+      <w:numFmt w:val="lowerRoman"/>
+      <w:lvlText w:val="%6."/>
+      <w:lvlJc w:val="right"/>
+      <w:pPr>
+        <w:ind w:left="4320" w:hanging="180"/>
+      </w:pPr>
+    </w:lvl>
+    <w:lvl w:ilvl="6" w:tplc="0409000F" w:tentative="1">
+      <w:start w:val="1"/>
+      <w:numFmt w:val="decimal"/>
+      <w:lvlText w:val="%7."/>
+      <w:lvlJc w:val="left"/>
+      <w:pPr>
+        <w:ind w:left="5040" w:hanging="360"/>
+      </w:pPr>
+    </w:lvl>
+    <w:lvl w:ilvl="7" w:tplc="04090019" w:tentative="1">
+      <w:start w:val="1"/>
+      <w:numFmt w:val="lowerLetter"/>
+      <w:lvlText w:val="%8."/>
+      <w:lvlJc w:val="left"/>
+      <w:pPr>
+        <w:ind w:left="5760" w:hanging="360"/>
+      </w:pPr>
+    </w:lvl>
+    <w:lvl w:ilvl="8" w:tplc="0409001B" w:tentative="1">
+      <w:start w:val="1"/>
+      <w:numFmt w:val="lowerRoman"/>
+      <w:lvlText w:val="%9."/>
+      <w:lvlJc w:val="right"/>
+      <w:pPr>
+        <w:ind w:left="6480" w:hanging="180"/>
+      </w:pPr>
+    </w:lvl>
+  </w:abstractNum>
+  <w:abstractNum w:abstractNumId="5" w15:restartNumberingAfterBreak="0">
     <w:nsid w:val="4AB94DF7"/>
     <w:multiLevelType w:val="hybridMultilevel"/>
     <w:tmpl w:val="6E425DB4"/>
@@ -2422,7 +3014,7 @@
       </w:pPr>
     </w:lvl>
   </w:abstractNum>
-  <w:abstractNum w:abstractNumId="4" w15:restartNumberingAfterBreak="0">
+  <w:abstractNum w:abstractNumId="6" w15:restartNumberingAfterBreak="0">
     <w:nsid w:val="5B8F489E"/>
     <w:multiLevelType w:val="hybridMultilevel"/>
     <w:tmpl w:val="56AA198C"/>
@@ -2513,10 +3105,159 @@
       </w:pPr>
     </w:lvl>
   </w:abstractNum>
+  <w:abstractNum w:abstractNumId="7" w15:restartNumberingAfterBreak="0">
+    <w:nsid w:val="754652F8"/>
+    <w:multiLevelType w:val="multilevel"/>
+    <w:tmpl w:val="74FED8CE"/>
+    <w:lvl w:ilvl="0">
+      <w:start w:val="1"/>
+      <w:numFmt w:val="decimal"/>
+      <w:lvlText w:val="%1."/>
+      <w:lvlJc w:val="left"/>
+      <w:pPr>
+        <w:tabs>
+          <w:tab w:val="num" w:pos="720"/>
+        </w:tabs>
+        <w:ind w:left="720" w:hanging="360"/>
+      </w:pPr>
+    </w:lvl>
+    <w:lvl w:ilvl="1">
+      <w:start w:val="1"/>
+      <w:numFmt w:val="decimal"/>
+      <w:lvlText w:val="%2."/>
+      <w:lvlJc w:val="left"/>
+      <w:pPr>
+        <w:tabs>
+          <w:tab w:val="num" w:pos="1440"/>
+        </w:tabs>
+        <w:ind w:left="1440" w:hanging="360"/>
+      </w:pPr>
+    </w:lvl>
+    <w:lvl w:ilvl="2">
+      <w:start w:val="1"/>
+      <w:numFmt w:val="decimal"/>
+      <w:lvlText w:val="%3."/>
+      <w:lvlJc w:val="left"/>
+      <w:pPr>
+        <w:tabs>
+          <w:tab w:val="num" w:pos="2160"/>
+        </w:tabs>
+        <w:ind w:left="2160" w:hanging="360"/>
+      </w:pPr>
+    </w:lvl>
+    <w:lvl w:ilvl="3">
+      <w:start w:val="1"/>
+      <w:numFmt w:val="decimal"/>
+      <w:lvlText w:val="%4."/>
+      <w:lvlJc w:val="left"/>
+      <w:pPr>
+        <w:tabs>
+          <w:tab w:val="num" w:pos="2880"/>
+        </w:tabs>
+        <w:ind w:left="2880" w:hanging="360"/>
+      </w:pPr>
+    </w:lvl>
+    <w:lvl w:ilvl="4">
+      <w:start w:val="1"/>
+      <w:numFmt w:val="decimal"/>
+      <w:lvlText w:val="%5."/>
+      <w:lvlJc w:val="left"/>
+      <w:pPr>
+        <w:tabs>
+          <w:tab w:val="num" w:pos="3600"/>
+        </w:tabs>
+        <w:ind w:left="3600" w:hanging="360"/>
+      </w:pPr>
+    </w:lvl>
+    <w:lvl w:ilvl="5">
+      <w:start w:val="1"/>
+      <w:numFmt w:val="decimal"/>
+      <w:lvlText w:val="%6."/>
+      <w:lvlJc w:val="left"/>
+      <w:pPr>
+        <w:tabs>
+          <w:tab w:val="num" w:pos="4320"/>
+        </w:tabs>
+        <w:ind w:left="4320" w:hanging="360"/>
+      </w:pPr>
+    </w:lvl>
+    <w:lvl w:ilvl="6">
+      <w:start w:val="1"/>
+      <w:numFmt w:val="decimal"/>
+      <w:lvlText w:val="%7."/>
+      <w:lvlJc w:val="left"/>
+      <w:pPr>
+        <w:tabs>
+          <w:tab w:val="num" w:pos="5040"/>
+        </w:tabs>
+        <w:ind w:left="5040" w:hanging="360"/>
+      </w:pPr>
+    </w:lvl>
+    <w:lvl w:ilvl="7">
+      <w:start w:val="1"/>
+      <w:numFmt w:val="decimal"/>
+      <w:lvlText w:val="%8."/>
+      <w:lvlJc w:val="left"/>
+      <w:pPr>
+        <w:tabs>
+          <w:tab w:val="num" w:pos="5760"/>
+        </w:tabs>
+        <w:ind w:left="5760" w:hanging="360"/>
+      </w:pPr>
+    </w:lvl>
+    <w:lvl w:ilvl="8">
+      <w:start w:val="1"/>
+      <w:numFmt w:val="decimal"/>
+      <w:lvlText w:val="%9."/>
+      <w:lvlJc w:val="left"/>
+      <w:pPr>
+        <w:tabs>
+          <w:tab w:val="num" w:pos="6480"/>
+        </w:tabs>
+        <w:ind w:left="6480" w:hanging="360"/>
+      </w:pPr>
+    </w:lvl>
+  </w:abstractNum>
   <w:num w:numId="1">
-    <w:abstractNumId w:val="4"/>
+    <w:abstractNumId w:val="6"/>
   </w:num>
   <w:num w:numId="2">
+    <w:abstractNumId w:val="5"/>
+    <w:lvlOverride w:ilvl="0">
+      <w:startOverride w:val="1"/>
+    </w:lvlOverride>
+    <w:lvlOverride w:ilvl="1">
+      <w:startOverride w:val="1"/>
+    </w:lvlOverride>
+    <w:lvlOverride w:ilvl="2">
+      <w:startOverride w:val="1"/>
+    </w:lvlOverride>
+    <w:lvlOverride w:ilvl="3">
+      <w:startOverride w:val="1"/>
+    </w:lvlOverride>
+    <w:lvlOverride w:ilvl="4">
+      <w:startOverride w:val="1"/>
+    </w:lvlOverride>
+    <w:lvlOverride w:ilvl="5">
+      <w:startOverride w:val="1"/>
+    </w:lvlOverride>
+    <w:lvlOverride w:ilvl="6">
+      <w:startOverride w:val="1"/>
+    </w:lvlOverride>
+    <w:lvlOverride w:ilvl="7">
+      <w:startOverride w:val="1"/>
+    </w:lvlOverride>
+    <w:lvlOverride w:ilvl="8">
+      <w:startOverride w:val="1"/>
+    </w:lvlOverride>
+  </w:num>
+  <w:num w:numId="3">
+    <w:abstractNumId w:val="2"/>
+  </w:num>
+  <w:num w:numId="4">
+    <w:abstractNumId w:val="0"/>
+  </w:num>
+  <w:num w:numId="5">
     <w:abstractNumId w:val="3"/>
     <w:lvlOverride w:ilvl="0">
       <w:startOverride w:val="1"/>
@@ -2546,14 +3287,11 @@
       <w:startOverride w:val="1"/>
     </w:lvlOverride>
   </w:num>
-  <w:num w:numId="3">
+  <w:num w:numId="6">
     <w:abstractNumId w:val="1"/>
   </w:num>
-  <w:num w:numId="4">
-    <w:abstractNumId w:val="0"/>
-  </w:num>
-  <w:num w:numId="5">
-    <w:abstractNumId w:val="2"/>
+  <w:num w:numId="7">
+    <w:abstractNumId w:val="7"/>
     <w:lvlOverride w:ilvl="0">
       <w:startOverride w:val="1"/>
     </w:lvlOverride>
@@ -2581,6 +3319,9 @@
     <w:lvlOverride w:ilvl="8">
       <w:startOverride w:val="1"/>
     </w:lvlOverride>
+  </w:num>
+  <w:num w:numId="8">
+    <w:abstractNumId w:val="4"/>
   </w:num>
 </w:numbering>
 </file>
@@ -2983,7 +3724,7 @@
   <w:style w:type="paragraph" w:default="1" w:styleId="Normal">
     <w:name w:val="Normal"/>
     <w:qFormat/>
-    <w:rsid w:val="005F3BF0"/>
+    <w:rsid w:val="00914A61"/>
   </w:style>
   <w:style w:type="character" w:default="1" w:styleId="DefaultParagraphFont">
     <w:name w:val="Default Paragraph Font"/>

</xml_diff>